<commit_message>
Publish Dash Apps post
</commit_message>
<xml_diff>
--- a/_site/assets/files/CV of Victor Blancada.docx
+++ b/_site/assets/files/CV of Victor Blancada.docx
@@ -1,6 +1,6 @@
 
 <file path=word/document.xml><?xml version="1.0" encoding="utf-8"?>
-<w:document xmlns:wpc="http://schemas.microsoft.com/office/word/2010/wordprocessingCanvas" xmlns:cx="http://schemas.microsoft.com/office/drawing/2014/chartex" xmlns:cx1="http://schemas.microsoft.com/office/drawing/2015/9/8/chartex" xmlns:cx2="http://schemas.microsoft.com/office/drawing/2015/10/21/chartex" xmlns:cx3="http://schemas.microsoft.com/office/drawing/2016/5/9/chartex" xmlns:cx4="http://schemas.microsoft.com/office/drawing/2016/5/10/chartex" xmlns:cx5="http://schemas.microsoft.com/office/drawing/2016/5/11/chartex" xmlns:cx6="http://schemas.microsoft.com/office/drawing/2016/5/12/chartex" xmlns:cx7="http://schemas.microsoft.com/office/drawing/2016/5/13/chartex" xmlns:cx8="http://schemas.microsoft.com/office/drawing/2016/5/14/chartex" xmlns:mc="http://schemas.openxmlformats.org/markup-compatibility/2006" xmlns:aink="http://schemas.microsoft.com/office/drawing/2016/ink" xmlns:am3d="http://schemas.microsoft.com/office/drawing/2017/model3d" xmlns:o="urn:schemas-microsoft-com:office:office" xmlns:r="http://schemas.openxmlformats.org/officeDocument/2006/relationships" xmlns:m="http://schemas.openxmlformats.org/officeDocument/2006/math" xmlns:v="urn:schemas-microsoft-com:vml" xmlns:wp14="http://schemas.microsoft.com/office/word/2010/wordprocessingDrawing" xmlns:wp="http://schemas.openxmlformats.org/drawingml/2006/wordprocessingDrawing" xmlns:w10="urn:schemas-microsoft-com:office:word" xmlns:w="http://schemas.openxmlformats.org/wordprocessingml/2006/main" xmlns:w14="http://schemas.microsoft.com/office/word/2010/wordml" xmlns:w15="http://schemas.microsoft.com/office/word/2012/wordml" xmlns:w16cex="http://schemas.microsoft.com/office/word/2018/wordml/cex" xmlns:w16cid="http://schemas.microsoft.com/office/word/2016/wordml/cid" xmlns:w16="http://schemas.microsoft.com/office/word/2018/wordml" xmlns:w16se="http://schemas.microsoft.com/office/word/2015/wordml/symex" xmlns:wpg="http://schemas.microsoft.com/office/word/2010/wordprocessingGroup" xmlns:wpi="http://schemas.microsoft.com/office/word/2010/wordprocessingInk" xmlns:wne="http://schemas.microsoft.com/office/word/2006/wordml" xmlns:wps="http://schemas.microsoft.com/office/word/2010/wordprocessingShape" mc:Ignorable="w14 w15 w16se w16cid w16 w16cex wp14">
+<w:document xmlns:wpc="http://schemas.microsoft.com/office/word/2010/wordprocessingCanvas" xmlns:cx="http://schemas.microsoft.com/office/drawing/2014/chartex" xmlns:cx1="http://schemas.microsoft.com/office/drawing/2015/9/8/chartex" xmlns:cx2="http://schemas.microsoft.com/office/drawing/2015/10/21/chartex" xmlns:cx3="http://schemas.microsoft.com/office/drawing/2016/5/9/chartex" xmlns:cx4="http://schemas.microsoft.com/office/drawing/2016/5/10/chartex" xmlns:cx5="http://schemas.microsoft.com/office/drawing/2016/5/11/chartex" xmlns:cx6="http://schemas.microsoft.com/office/drawing/2016/5/12/chartex" xmlns:cx7="http://schemas.microsoft.com/office/drawing/2016/5/13/chartex" xmlns:cx8="http://schemas.microsoft.com/office/drawing/2016/5/14/chartex" xmlns:mc="http://schemas.openxmlformats.org/markup-compatibility/2006" xmlns:aink="http://schemas.microsoft.com/office/drawing/2016/ink" xmlns:am3d="http://schemas.microsoft.com/office/drawing/2017/model3d" xmlns:o="urn:schemas-microsoft-com:office:office" xmlns:r="http://schemas.openxmlformats.org/officeDocument/2006/relationships" xmlns:m="http://schemas.openxmlformats.org/officeDocument/2006/math" xmlns:v="urn:schemas-microsoft-com:vml" xmlns:wp14="http://schemas.microsoft.com/office/word/2010/wordprocessingDrawing" xmlns:wp="http://schemas.openxmlformats.org/drawingml/2006/wordprocessingDrawing" xmlns:w10="urn:schemas-microsoft-com:office:word" xmlns:w="http://schemas.openxmlformats.org/wordprocessingml/2006/main" xmlns:w14="http://schemas.microsoft.com/office/word/2010/wordml" xmlns:w15="http://schemas.microsoft.com/office/word/2012/wordml" xmlns:w16cex="http://schemas.microsoft.com/office/word/2018/wordml/cex" xmlns:w16cid="http://schemas.microsoft.com/office/word/2016/wordml/cid" xmlns:w16="http://schemas.microsoft.com/office/word/2018/wordml" xmlns:w16sdtdh="http://schemas.microsoft.com/office/word/2020/wordml/sdtdatahash" xmlns:w16se="http://schemas.microsoft.com/office/word/2015/wordml/symex" xmlns:wpg="http://schemas.microsoft.com/office/word/2010/wordprocessingGroup" xmlns:wpi="http://schemas.microsoft.com/office/word/2010/wordprocessingInk" xmlns:wne="http://schemas.microsoft.com/office/word/2006/wordml" xmlns:wps="http://schemas.microsoft.com/office/word/2010/wordprocessingShape" mc:Ignorable="w14 w15 w16se w16cid w16 w16cex w16sdtdh wp14">
   <w:body>
     <w:p>
       <w:pPr>
@@ -1188,16 +1188,34 @@
           <w:between w:val="nil"/>
         </w:pBdr>
         <w:rPr>
-          <w:sz w:val="18"/>
-          <w:szCs w:val="18"/>
-        </w:rPr>
-      </w:pPr>
-      <w:r>
-        <w:rPr>
-          <w:sz w:val="18"/>
-          <w:szCs w:val="18"/>
-        </w:rPr>
-        <w:t>Applied operations research techniques to optimize supply chain networks for LF Logistics’ clients, including providing the implementation plan for consolidating the supply chains of a leading Asian food and beverage conglomerate’s brands.</w:t>
+          <w:color w:val="000000"/>
+          <w:sz w:val="18"/>
+          <w:szCs w:val="18"/>
+        </w:rPr>
+      </w:pPr>
+      <w:r>
+        <w:rPr>
+          <w:color w:val="000000"/>
+          <w:sz w:val="18"/>
+          <w:szCs w:val="18"/>
+        </w:rPr>
+        <w:t xml:space="preserve">Streamlined the machine learning application development and deployment process from two months to two weeks by implementing MLOps best practices and automating </w:t>
+      </w:r>
+      <w:r>
+        <w:rPr>
+          <w:color w:val="000000"/>
+          <w:sz w:val="18"/>
+          <w:szCs w:val="18"/>
+        </w:rPr>
+        <w:t>continuous integration (CI), continuous delivery (CD), and continuous training (CT) for machine learning systems.</w:t>
+      </w:r>
+      <w:r>
+        <w:rPr>
+          <w:color w:val="000000"/>
+          <w:sz w:val="18"/>
+          <w:szCs w:val="18"/>
+        </w:rPr>
+        <w:t xml:space="preserve"> </w:t>
       </w:r>
     </w:p>
     <w:p>
@@ -1206,6 +1224,32 @@
           <w:ilvl w:val="0"/>
           <w:numId w:val="6"/>
         </w:numPr>
+        <w:pBdr>
+          <w:top w:val="nil"/>
+          <w:left w:val="nil"/>
+          <w:bottom w:val="nil"/>
+          <w:right w:val="nil"/>
+          <w:between w:val="nil"/>
+        </w:pBdr>
+        <w:rPr>
+          <w:sz w:val="18"/>
+          <w:szCs w:val="18"/>
+        </w:rPr>
+      </w:pPr>
+      <w:r>
+        <w:rPr>
+          <w:sz w:val="18"/>
+          <w:szCs w:val="18"/>
+        </w:rPr>
+        <w:t>Applied operations research techniques to optimize supply chain networks for LF Logistics’ clients, including providing the implementation plan for consolidating the supply chains of a leading Asian food and beverage conglomerate’s brands.</w:t>
+      </w:r>
+    </w:p>
+    <w:p>
+      <w:pPr>
+        <w:numPr>
+          <w:ilvl w:val="0"/>
+          <w:numId w:val="6"/>
+        </w:numPr>
         <w:rPr>
           <w:sz w:val="18"/>
           <w:szCs w:val="18"/>
@@ -1238,6 +1282,96 @@
           <w:szCs w:val="18"/>
         </w:rPr>
         <w:t>. This platform is the first of its kind in the strategic sourcing industry.</w:t>
+      </w:r>
+    </w:p>
+    <w:p>
+      <w:pPr>
+        <w:numPr>
+          <w:ilvl w:val="0"/>
+          <w:numId w:val="6"/>
+        </w:numPr>
+        <w:pBdr>
+          <w:top w:val="nil"/>
+          <w:left w:val="nil"/>
+          <w:bottom w:val="nil"/>
+          <w:right w:val="nil"/>
+          <w:between w:val="nil"/>
+        </w:pBdr>
+        <w:rPr>
+          <w:color w:val="000000"/>
+          <w:sz w:val="18"/>
+          <w:szCs w:val="18"/>
+        </w:rPr>
+      </w:pPr>
+      <w:bookmarkStart w:id="1" w:name="_heading=h.30j0zll" w:colFirst="0" w:colLast="0"/>
+      <w:bookmarkEnd w:id="1"/>
+      <w:r>
+        <w:rPr>
+          <w:color w:val="000000"/>
+          <w:sz w:val="18"/>
+          <w:szCs w:val="18"/>
+        </w:rPr>
+        <w:t>Responsible for improving labor efficiency and space requirements planning such as creating an SKU-level inventory prediction system for seasonal SKUs. The system uses K-Shape clustering to combine SKUs based on the shapes of their inventory curves before fitting regression models for each cluster.</w:t>
+      </w:r>
+    </w:p>
+    <w:p>
+      <w:pPr>
+        <w:numPr>
+          <w:ilvl w:val="0"/>
+          <w:numId w:val="6"/>
+        </w:numPr>
+        <w:pBdr>
+          <w:top w:val="nil"/>
+          <w:left w:val="nil"/>
+          <w:bottom w:val="nil"/>
+          <w:right w:val="nil"/>
+          <w:between w:val="nil"/>
+        </w:pBdr>
+        <w:rPr>
+          <w:color w:val="000000"/>
+          <w:sz w:val="18"/>
+          <w:szCs w:val="18"/>
+        </w:rPr>
+      </w:pPr>
+      <w:r>
+        <w:rPr>
+          <w:color w:val="000000"/>
+          <w:sz w:val="18"/>
+          <w:szCs w:val="18"/>
+        </w:rPr>
+        <w:t xml:space="preserve">Managed end-to-end data science application development from data pipeline creation, model training, to model deployment. Developed </w:t>
+      </w:r>
+      <w:r>
+        <w:rPr>
+          <w:color w:val="000000"/>
+          <w:sz w:val="18"/>
+          <w:szCs w:val="18"/>
+        </w:rPr>
+        <w:t xml:space="preserve">standard </w:t>
+      </w:r>
+      <w:r>
+        <w:rPr>
+          <w:color w:val="000000"/>
+          <w:sz w:val="18"/>
+          <w:szCs w:val="18"/>
+        </w:rPr>
+        <w:t xml:space="preserve">modular code libraries such as model retraining scripts and Dash graphical user interfaces that </w:t>
+      </w:r>
+      <w:r>
+        <w:rPr>
+          <w:color w:val="000000"/>
+          <w:sz w:val="18"/>
+          <w:szCs w:val="18"/>
+        </w:rPr>
+        <w:t>are being</w:t>
+      </w:r>
+      <w:r>
+        <w:rPr>
+          <w:color w:val="000000"/>
+          <w:sz w:val="18"/>
+          <w:szCs w:val="18"/>
+        </w:rPr>
+        <w:t xml:space="preserve"> used in LF data science projects for various business units.</w:t>
       </w:r>
     </w:p>
     <w:p>
@@ -1257,65 +1391,7 @@
           <w:sz w:val="18"/>
           <w:szCs w:val="18"/>
         </w:rPr>
-        <w:t xml:space="preserve">Built and deployed real-time interactive dashboards for use across </w:t>
-      </w:r>
-      <w:r>
-        <w:rPr>
-          <w:sz w:val="18"/>
-          <w:szCs w:val="18"/>
-        </w:rPr>
-        <w:t>LF</w:t>
-      </w:r>
-      <w:r>
-        <w:rPr>
-          <w:sz w:val="18"/>
-          <w:szCs w:val="18"/>
-        </w:rPr>
-        <w:t xml:space="preserve"> </w:t>
-      </w:r>
-      <w:r>
-        <w:rPr>
-          <w:sz w:val="18"/>
-          <w:szCs w:val="18"/>
-        </w:rPr>
-        <w:t>L</w:t>
-      </w:r>
-      <w:r>
-        <w:rPr>
-          <w:sz w:val="18"/>
-          <w:szCs w:val="18"/>
-        </w:rPr>
-        <w:t>ogistics</w:t>
-      </w:r>
-      <w:r>
-        <w:rPr>
-          <w:sz w:val="18"/>
-          <w:szCs w:val="18"/>
-        </w:rPr>
-        <w:t xml:space="preserve"> </w:t>
-      </w:r>
-      <w:r>
-        <w:rPr>
-          <w:sz w:val="18"/>
-          <w:szCs w:val="18"/>
-        </w:rPr>
-        <w:t xml:space="preserve">such as DC (distribution center) inventory management systems and labor management systems using tools such as </w:t>
-      </w:r>
-      <w:proofErr w:type="spellStart"/>
-      <w:r>
-        <w:rPr>
-          <w:sz w:val="18"/>
-          <w:szCs w:val="18"/>
-        </w:rPr>
-        <w:t>Plotly</w:t>
-      </w:r>
-      <w:proofErr w:type="spellEnd"/>
-      <w:r>
-        <w:rPr>
-          <w:sz w:val="18"/>
-          <w:szCs w:val="18"/>
-        </w:rPr>
-        <w:t xml:space="preserve"> Dash, Tableau, Google Data Studio.</w:t>
+        <w:t>Built and deployed real-time interactive dashboards for use across LF Logistics such as DC (distribution center) inventory management systems and labor management systems using tools such as Plotly Dash, Tableau, Google Data Studio.</w:t>
       </w:r>
     </w:p>
     <w:p>
@@ -1324,28 +1400,18 @@
           <w:ilvl w:val="0"/>
           <w:numId w:val="6"/>
         </w:numPr>
-        <w:pBdr>
-          <w:top w:val="nil"/>
-          <w:left w:val="nil"/>
-          <w:bottom w:val="nil"/>
-          <w:right w:val="nil"/>
-          <w:between w:val="nil"/>
-        </w:pBdr>
-        <w:rPr>
-          <w:color w:val="000000"/>
-          <w:sz w:val="18"/>
-          <w:szCs w:val="18"/>
-        </w:rPr>
-      </w:pPr>
-      <w:bookmarkStart w:id="1" w:name="_heading=h.30j0zll" w:colFirst="0" w:colLast="0"/>
-      <w:bookmarkEnd w:id="1"/>
-      <w:r>
-        <w:rPr>
-          <w:color w:val="000000"/>
-          <w:sz w:val="18"/>
-          <w:szCs w:val="18"/>
-        </w:rPr>
-        <w:t>Responsible for improving labor efficiency and space requirements planning such as creating an SKU-level inventory prediction system for seasonal SKUs. The system uses K-Shape clustering to combine SKUs based on the shapes of their inventory curves before fitting regression models for each cluster.</w:t>
+        <w:jc w:val="both"/>
+        <w:rPr>
+          <w:sz w:val="18"/>
+          <w:szCs w:val="18"/>
+        </w:rPr>
+      </w:pPr>
+      <w:r>
+        <w:rPr>
+          <w:sz w:val="18"/>
+          <w:szCs w:val="18"/>
+        </w:rPr>
+        <w:t>Integrated Python forecasting models to Tableau Server using TabPy.</w:t>
       </w:r>
     </w:p>
     <w:p>
@@ -1679,25 +1745,7 @@
           <w:sz w:val="18"/>
           <w:szCs w:val="18"/>
         </w:rPr>
-        <w:t xml:space="preserve"> on premise </w:t>
-      </w:r>
-      <w:proofErr w:type="gramStart"/>
-      <w:r>
-        <w:rPr>
-          <w:color w:val="000000"/>
-          <w:sz w:val="18"/>
-          <w:szCs w:val="18"/>
-        </w:rPr>
-        <w:t>or</w:t>
-      </w:r>
-      <w:proofErr w:type="gramEnd"/>
-      <w:r>
-        <w:rPr>
-          <w:color w:val="000000"/>
-          <w:sz w:val="18"/>
-          <w:szCs w:val="18"/>
-        </w:rPr>
-        <w:t xml:space="preserve"> in the cloud using technologies such as Hadoop.</w:t>
+        <w:t xml:space="preserve"> on premise or in the cloud using technologies such as Hadoop.</w:t>
       </w:r>
     </w:p>
     <w:p>
@@ -1824,25 +1872,7 @@
           <w:sz w:val="18"/>
           <w:szCs w:val="18"/>
         </w:rPr>
-        <w:t>Partnered with the strategy department to introduce Publicis ‘</w:t>
-      </w:r>
-      <w:proofErr w:type="spellStart"/>
-      <w:r>
-        <w:rPr>
-          <w:color w:val="000000"/>
-          <w:sz w:val="18"/>
-          <w:szCs w:val="18"/>
-        </w:rPr>
-        <w:t>Newsdesk</w:t>
-      </w:r>
-      <w:proofErr w:type="spellEnd"/>
-      <w:r>
-        <w:rPr>
-          <w:color w:val="000000"/>
-          <w:sz w:val="18"/>
-          <w:szCs w:val="18"/>
-        </w:rPr>
-        <w:t>’ (a real-time, data-driven marketing platform) across accounts.</w:t>
+        <w:t>Partnered with the strategy department to introduce Publicis ‘Newsdesk’ (a real-time, data-driven marketing platform) across accounts.</w:t>
       </w:r>
     </w:p>
     <w:p>
@@ -1990,96 +2020,6 @@
           <w:between w:val="nil"/>
         </w:pBdr>
         <w:rPr>
-          <w:sz w:val="20"/>
-          <w:szCs w:val="20"/>
-        </w:rPr>
-      </w:pPr>
-    </w:p>
-    <w:p>
-      <w:pPr>
-        <w:pBdr>
-          <w:top w:val="nil"/>
-          <w:left w:val="nil"/>
-          <w:bottom w:val="nil"/>
-          <w:right w:val="nil"/>
-          <w:between w:val="nil"/>
-        </w:pBdr>
-        <w:rPr>
-          <w:sz w:val="20"/>
-          <w:szCs w:val="20"/>
-        </w:rPr>
-      </w:pPr>
-    </w:p>
-    <w:p>
-      <w:pPr>
-        <w:pBdr>
-          <w:top w:val="nil"/>
-          <w:left w:val="nil"/>
-          <w:bottom w:val="nil"/>
-          <w:right w:val="nil"/>
-          <w:between w:val="nil"/>
-        </w:pBdr>
-        <w:rPr>
-          <w:sz w:val="20"/>
-          <w:szCs w:val="20"/>
-        </w:rPr>
-      </w:pPr>
-    </w:p>
-    <w:p>
-      <w:pPr>
-        <w:pBdr>
-          <w:top w:val="nil"/>
-          <w:left w:val="nil"/>
-          <w:bottom w:val="nil"/>
-          <w:right w:val="nil"/>
-          <w:between w:val="nil"/>
-        </w:pBdr>
-        <w:rPr>
-          <w:sz w:val="20"/>
-          <w:szCs w:val="20"/>
-        </w:rPr>
-      </w:pPr>
-    </w:p>
-    <w:p>
-      <w:pPr>
-        <w:pBdr>
-          <w:top w:val="nil"/>
-          <w:left w:val="nil"/>
-          <w:bottom w:val="nil"/>
-          <w:right w:val="nil"/>
-          <w:between w:val="nil"/>
-        </w:pBdr>
-        <w:rPr>
-          <w:sz w:val="20"/>
-          <w:szCs w:val="20"/>
-        </w:rPr>
-      </w:pPr>
-    </w:p>
-    <w:p>
-      <w:pPr>
-        <w:pBdr>
-          <w:top w:val="nil"/>
-          <w:left w:val="nil"/>
-          <w:bottom w:val="nil"/>
-          <w:right w:val="nil"/>
-          <w:between w:val="nil"/>
-        </w:pBdr>
-        <w:rPr>
-          <w:sz w:val="20"/>
-          <w:szCs w:val="20"/>
-        </w:rPr>
-      </w:pPr>
-    </w:p>
-    <w:p>
-      <w:pPr>
-        <w:pBdr>
-          <w:top w:val="nil"/>
-          <w:left w:val="nil"/>
-          <w:bottom w:val="nil"/>
-          <w:right w:val="nil"/>
-          <w:between w:val="nil"/>
-        </w:pBdr>
-        <w:rPr>
           <w:b/>
           <w:color w:val="000000"/>
           <w:sz w:val="28"/>
@@ -2120,27 +2060,7 @@
           <w:sz w:val="24"/>
           <w:szCs w:val="24"/>
         </w:rPr>
-        <w:t xml:space="preserve">IPG </w:t>
-      </w:r>
-      <w:proofErr w:type="spellStart"/>
-      <w:r>
-        <w:rPr>
-          <w:b/>
-          <w:color w:val="000000"/>
-          <w:sz w:val="24"/>
-          <w:szCs w:val="24"/>
-        </w:rPr>
-        <w:t>Mediabrands</w:t>
-      </w:r>
-      <w:proofErr w:type="spellEnd"/>
-      <w:r>
-        <w:rPr>
-          <w:b/>
-          <w:color w:val="000000"/>
-          <w:sz w:val="24"/>
-          <w:szCs w:val="24"/>
-        </w:rPr>
-        <w:t xml:space="preserve"> (</w:t>
+        <w:t>IPG Mediabrands (</w:t>
       </w:r>
       <w:r>
         <w:rPr>
@@ -2714,7 +2634,6 @@
           <w:szCs w:val="24"/>
         </w:rPr>
       </w:pPr>
-      <w:proofErr w:type="spellStart"/>
       <w:r>
         <w:rPr>
           <w:b/>
@@ -2722,17 +2641,7 @@
           <w:sz w:val="24"/>
           <w:szCs w:val="24"/>
         </w:rPr>
-        <w:t>L’Oreal</w:t>
-      </w:r>
-      <w:proofErr w:type="spellEnd"/>
-      <w:r>
-        <w:rPr>
-          <w:b/>
-          <w:color w:val="000000"/>
-          <w:sz w:val="24"/>
-          <w:szCs w:val="24"/>
-        </w:rPr>
-        <w:t xml:space="preserve"> Group Philippines, Inc. (Philippines)</w:t>
+        <w:t>L’Oreal Group Philippines, Inc. (Philippines)</w:t>
       </w:r>
     </w:p>
     <w:p>
@@ -2786,25 +2695,7 @@
           <w:sz w:val="18"/>
           <w:szCs w:val="18"/>
         </w:rPr>
-        <w:t xml:space="preserve">For Consumer and Market Intelligence (CMI), developed a universal Customer Relationship Management (CRM) program for use across all brands under the </w:t>
-      </w:r>
-      <w:proofErr w:type="spellStart"/>
-      <w:r>
-        <w:rPr>
-          <w:color w:val="000000"/>
-          <w:sz w:val="18"/>
-          <w:szCs w:val="18"/>
-        </w:rPr>
-        <w:t>L’Oreal</w:t>
-      </w:r>
-      <w:proofErr w:type="spellEnd"/>
-      <w:r>
-        <w:rPr>
-          <w:color w:val="000000"/>
-          <w:sz w:val="18"/>
-          <w:szCs w:val="18"/>
-        </w:rPr>
-        <w:t xml:space="preserve"> umbrella in the Philippines. Conducted market research activities such as product testing and point-of-sale (POS) data analysis.</w:t>
+        <w:t>For Consumer and Market Intelligence (CMI), developed a universal Customer Relationship Management (CRM) program for use across all brands under the L’Oreal umbrella in the Philippines. Conducted market research activities such as product testing and point-of-sale (POS) data analysis.</w:t>
       </w:r>
     </w:p>
     <w:p>
@@ -3453,18 +3344,8 @@
                 <w:sz w:val="18"/>
                 <w:szCs w:val="18"/>
               </w:rPr>
-              <w:t xml:space="preserve">30) </w:t>
+              <w:t>30) PowerBI</w:t>
             </w:r>
-            <w:proofErr w:type="spellStart"/>
-            <w:r>
-              <w:rPr>
-                <w:color w:val="000000"/>
-                <w:sz w:val="18"/>
-                <w:szCs w:val="18"/>
-              </w:rPr>
-              <w:t>PowerBI</w:t>
-            </w:r>
-            <w:proofErr w:type="spellEnd"/>
           </w:p>
         </w:tc>
       </w:tr>
@@ -3951,18 +3832,8 @@
                 <w:sz w:val="18"/>
                 <w:szCs w:val="18"/>
               </w:rPr>
-              <w:t xml:space="preserve">35) </w:t>
+              <w:t>35) Technopreneurship</w:t>
             </w:r>
-            <w:proofErr w:type="spellStart"/>
-            <w:r>
-              <w:rPr>
-                <w:color w:val="000000"/>
-                <w:sz w:val="18"/>
-                <w:szCs w:val="18"/>
-              </w:rPr>
-              <w:t>Technopreneurship</w:t>
-            </w:r>
-            <w:proofErr w:type="spellEnd"/>
           </w:p>
         </w:tc>
       </w:tr>
@@ -4617,25 +4488,7 @@
           <w:sz w:val="18"/>
           <w:szCs w:val="18"/>
         </w:rPr>
-        <w:t xml:space="preserve">National Finalist, Indie Eng’g Engineering Competition 2012 sponsored by Tanging </w:t>
-      </w:r>
-      <w:proofErr w:type="spellStart"/>
-      <w:r>
-        <w:rPr>
-          <w:color w:val="000000"/>
-          <w:sz w:val="18"/>
-          <w:szCs w:val="18"/>
-        </w:rPr>
-        <w:t>Yaman</w:t>
-      </w:r>
-      <w:proofErr w:type="spellEnd"/>
-      <w:r>
-        <w:rPr>
-          <w:color w:val="000000"/>
-          <w:sz w:val="18"/>
-          <w:szCs w:val="18"/>
-        </w:rPr>
-        <w:t xml:space="preserve"> Foundation</w:t>
+        <w:t>National Finalist, Indie Eng’g Engineering Competition 2012 sponsored by Tanging Yaman Foundation</w:t>
       </w:r>
     </w:p>
     <w:p>
@@ -5164,7 +5017,7 @@
 </file>
 
 <file path=word/numbering.xml><?xml version="1.0" encoding="utf-8"?>
-<w:numbering xmlns:wpc="http://schemas.microsoft.com/office/word/2010/wordprocessingCanvas" xmlns:cx="http://schemas.microsoft.com/office/drawing/2014/chartex" xmlns:cx1="http://schemas.microsoft.com/office/drawing/2015/9/8/chartex" xmlns:cx2="http://schemas.microsoft.com/office/drawing/2015/10/21/chartex" xmlns:cx3="http://schemas.microsoft.com/office/drawing/2016/5/9/chartex" xmlns:cx4="http://schemas.microsoft.com/office/drawing/2016/5/10/chartex" xmlns:cx5="http://schemas.microsoft.com/office/drawing/2016/5/11/chartex" xmlns:cx6="http://schemas.microsoft.com/office/drawing/2016/5/12/chartex" xmlns:cx7="http://schemas.microsoft.com/office/drawing/2016/5/13/chartex" xmlns:cx8="http://schemas.microsoft.com/office/drawing/2016/5/14/chartex" xmlns:mc="http://schemas.openxmlformats.org/markup-compatibility/2006" xmlns:aink="http://schemas.microsoft.com/office/drawing/2016/ink" xmlns:am3d="http://schemas.microsoft.com/office/drawing/2017/model3d" xmlns:o="urn:schemas-microsoft-com:office:office" xmlns:r="http://schemas.openxmlformats.org/officeDocument/2006/relationships" xmlns:m="http://schemas.openxmlformats.org/officeDocument/2006/math" xmlns:v="urn:schemas-microsoft-com:vml" xmlns:wp14="http://schemas.microsoft.com/office/word/2010/wordprocessingDrawing" xmlns:wp="http://schemas.openxmlformats.org/drawingml/2006/wordprocessingDrawing" xmlns:w10="urn:schemas-microsoft-com:office:word" xmlns:w="http://schemas.openxmlformats.org/wordprocessingml/2006/main" xmlns:w14="http://schemas.microsoft.com/office/word/2010/wordml" xmlns:w15="http://schemas.microsoft.com/office/word/2012/wordml" xmlns:w16cex="http://schemas.microsoft.com/office/word/2018/wordml/cex" xmlns:w16cid="http://schemas.microsoft.com/office/word/2016/wordml/cid" xmlns:w16="http://schemas.microsoft.com/office/word/2018/wordml" xmlns:w16se="http://schemas.microsoft.com/office/word/2015/wordml/symex" xmlns:wpg="http://schemas.microsoft.com/office/word/2010/wordprocessingGroup" xmlns:wpi="http://schemas.microsoft.com/office/word/2010/wordprocessingInk" xmlns:wne="http://schemas.microsoft.com/office/word/2006/wordml" xmlns:wps="http://schemas.microsoft.com/office/word/2010/wordprocessingShape" mc:Ignorable="w14 w15 w16se w16cid w16 w16cex wp14">
+<w:numbering xmlns:wpc="http://schemas.microsoft.com/office/word/2010/wordprocessingCanvas" xmlns:cx="http://schemas.microsoft.com/office/drawing/2014/chartex" xmlns:cx1="http://schemas.microsoft.com/office/drawing/2015/9/8/chartex" xmlns:cx2="http://schemas.microsoft.com/office/drawing/2015/10/21/chartex" xmlns:cx3="http://schemas.microsoft.com/office/drawing/2016/5/9/chartex" xmlns:cx4="http://schemas.microsoft.com/office/drawing/2016/5/10/chartex" xmlns:cx5="http://schemas.microsoft.com/office/drawing/2016/5/11/chartex" xmlns:cx6="http://schemas.microsoft.com/office/drawing/2016/5/12/chartex" xmlns:cx7="http://schemas.microsoft.com/office/drawing/2016/5/13/chartex" xmlns:cx8="http://schemas.microsoft.com/office/drawing/2016/5/14/chartex" xmlns:mc="http://schemas.openxmlformats.org/markup-compatibility/2006" xmlns:aink="http://schemas.microsoft.com/office/drawing/2016/ink" xmlns:am3d="http://schemas.microsoft.com/office/drawing/2017/model3d" xmlns:o="urn:schemas-microsoft-com:office:office" xmlns:r="http://schemas.openxmlformats.org/officeDocument/2006/relationships" xmlns:m="http://schemas.openxmlformats.org/officeDocument/2006/math" xmlns:v="urn:schemas-microsoft-com:vml" xmlns:wp14="http://schemas.microsoft.com/office/word/2010/wordprocessingDrawing" xmlns:wp="http://schemas.openxmlformats.org/drawingml/2006/wordprocessingDrawing" xmlns:w10="urn:schemas-microsoft-com:office:word" xmlns:w="http://schemas.openxmlformats.org/wordprocessingml/2006/main" xmlns:w14="http://schemas.microsoft.com/office/word/2010/wordml" xmlns:w15="http://schemas.microsoft.com/office/word/2012/wordml" xmlns:w16cex="http://schemas.microsoft.com/office/word/2018/wordml/cex" xmlns:w16cid="http://schemas.microsoft.com/office/word/2016/wordml/cid" xmlns:w16="http://schemas.microsoft.com/office/word/2018/wordml" xmlns:w16sdtdh="http://schemas.microsoft.com/office/word/2020/wordml/sdtdatahash" xmlns:w16se="http://schemas.microsoft.com/office/word/2015/wordml/symex" xmlns:wpg="http://schemas.microsoft.com/office/word/2010/wordprocessingGroup" xmlns:wpi="http://schemas.microsoft.com/office/word/2010/wordprocessingInk" xmlns:wne="http://schemas.microsoft.com/office/word/2006/wordml" xmlns:wps="http://schemas.microsoft.com/office/word/2010/wordprocessingShape" mc:Ignorable="w14 w15 w16se w16cid w16 w16cex w16sdtdh wp14">
   <w:abstractNum w:abstractNumId="0" w15:restartNumberingAfterBreak="0">
     <w:nsid w:val="000B5DC0"/>
     <w:multiLevelType w:val="multilevel"/>
@@ -5984,7 +5837,7 @@
 </file>
 
 <file path=word/styles.xml><?xml version="1.0" encoding="utf-8"?>
-<w:styles xmlns:mc="http://schemas.openxmlformats.org/markup-compatibility/2006" xmlns:r="http://schemas.openxmlformats.org/officeDocument/2006/relationships" xmlns:w="http://schemas.openxmlformats.org/wordprocessingml/2006/main" xmlns:w14="http://schemas.microsoft.com/office/word/2010/wordml" xmlns:w15="http://schemas.microsoft.com/office/word/2012/wordml" xmlns:w16cex="http://schemas.microsoft.com/office/word/2018/wordml/cex" xmlns:w16cid="http://schemas.microsoft.com/office/word/2016/wordml/cid" xmlns:w16="http://schemas.microsoft.com/office/word/2018/wordml" xmlns:w16se="http://schemas.microsoft.com/office/word/2015/wordml/symex" mc:Ignorable="w14 w15 w16se w16cid w16 w16cex">
+<w:styles xmlns:mc="http://schemas.openxmlformats.org/markup-compatibility/2006" xmlns:r="http://schemas.openxmlformats.org/officeDocument/2006/relationships" xmlns:w="http://schemas.openxmlformats.org/wordprocessingml/2006/main" xmlns:w14="http://schemas.microsoft.com/office/word/2010/wordml" xmlns:w15="http://schemas.microsoft.com/office/word/2012/wordml" xmlns:w16cex="http://schemas.microsoft.com/office/word/2018/wordml/cex" xmlns:w16cid="http://schemas.microsoft.com/office/word/2016/wordml/cid" xmlns:w16="http://schemas.microsoft.com/office/word/2018/wordml" xmlns:w16sdtdh="http://schemas.microsoft.com/office/word/2020/wordml/sdtdatahash" xmlns:w16se="http://schemas.microsoft.com/office/word/2015/wordml/symex" mc:Ignorable="w14 w15 w16se w16cid w16 w16cex w16sdtdh">
   <w:docDefaults>
     <w:rPrDefault>
       <w:rPr>
@@ -6972,6 +6825,12 @@
 </file>
 
 <file path=customXml/item1.xml><?xml version="1.0" encoding="utf-8"?>
+<go:gDocsCustomXmlDataStorage xmlns:go="http://customooxmlschemas.google.com/" xmlns:r="http://schemas.openxmlformats.org/officeDocument/2006/relationships">
+  <go:docsCustomData xmlns:go="http://customooxmlschemas.google.com/" roundtripDataSignature="AMtx7mjQrwK6CkHiDVslNOPaAG9thZQtbg==">AMUW2mU/kxi/wf2Fda7fmOCr7J4o7DKcgAN+8GLGXCf3smvsS09OOL6GYzfouyresgt+807yeIhZXmSGBHS+91luP/Kvi+GRSY/UAXg0RrrPv9zKee4rAAniFCRVqKL/qK9hyC1jI+FfpRCtZ9n0LDKlabdPtY988w==</go:docsCustomData>
+</go:gDocsCustomXmlDataStorage>
+</file>
+
+<file path=customXml/item2.xml><?xml version="1.0" encoding="utf-8"?>
 <b:Sources xmlns:b="http://schemas.openxmlformats.org/officeDocument/2006/bibliography" xmlns="http://schemas.openxmlformats.org/officeDocument/2006/bibliography" SelectedStyle="\APASixthEditionOfficeOnline.xsl" StyleName="APA" Version="6">
   <b:Source>
     <b:Tag>Bla19</b:Tag>
@@ -6997,25 +6856,19 @@
 </b:Sources>
 </file>
 
-<file path=customXml/item2.xml><?xml version="1.0" encoding="utf-8"?>
-<go:gDocsCustomXmlDataStorage xmlns:go="http://customooxmlschemas.google.com/" xmlns:r="http://schemas.openxmlformats.org/officeDocument/2006/relationships">
-  <go:docsCustomData xmlns:go="http://customooxmlschemas.google.com/" roundtripDataSignature="AMtx7mjQrwK6CkHiDVslNOPaAG9thZQtbg==">AMUW2mU/kxi/wf2Fda7fmOCr7J4o7DKcgAN+8GLGXCf3smvsS09OOL6GYzfouyresgt+807yeIhZXmSGBHS+91luP/Kvi+GRSY/UAXg0RrrPv9zKee4rAAniFCRVqKL/qK9hyC1jI+FfpRCtZ9n0LDKlabdPtY988w==</go:docsCustomData>
-</go:gDocsCustomXmlDataStorage>
-</file>
-
 <file path=customXml/itemProps1.xml><?xml version="1.0" encoding="utf-8"?>
-<ds:datastoreItem xmlns:ds="http://schemas.openxmlformats.org/officeDocument/2006/customXml" ds:itemID="{C86A8920-91A9-48CA-99C5-59F458458E55}">
-  <ds:schemaRefs>
-    <ds:schemaRef ds:uri="http://schemas.openxmlformats.org/officeDocument/2006/bibliography"/>
-  </ds:schemaRefs>
-</ds:datastoreItem>
-</file>
-
-<file path=customXml/itemProps2.xml><?xml version="1.0" encoding="utf-8"?>
 <ds:datastoreItem xmlns:ds="http://schemas.openxmlformats.org/officeDocument/2006/customXml" ds:itemID="{11111111-1234-1234-1234-123412341234}">
   <ds:schemaRefs>
     <ds:schemaRef ds:uri="http://customooxmlschemas.google.com/"/>
     <ds:schemaRef ds:uri="http://schemas.openxmlformats.org/officeDocument/2006/relationships"/>
   </ds:schemaRefs>
 </ds:datastoreItem>
+</file>
+
+<file path=customXml/itemProps2.xml><?xml version="1.0" encoding="utf-8"?>
+<ds:datastoreItem xmlns:ds="http://schemas.openxmlformats.org/officeDocument/2006/customXml" ds:itemID="{C86A8920-91A9-48CA-99C5-59F458458E55}">
+  <ds:schemaRefs>
+    <ds:schemaRef ds:uri="http://schemas.openxmlformats.org/officeDocument/2006/bibliography"/>
+  </ds:schemaRefs>
+</ds:datastoreItem>
 </file>
</xml_diff>

<commit_message>
Start drafting Finance from First Principles post
</commit_message>
<xml_diff>
--- a/_site/assets/files/CV of Victor Blancada.docx
+++ b/_site/assets/files/CV of Victor Blancada.docx
@@ -351,7 +351,7 @@
           <w:sz w:val="18"/>
           <w:szCs w:val="18"/>
         </w:rPr>
-        <w:t>Directing the $400MM USD network expansion of a North American telecommunications carrier by running a predictive big data simulation that leveraged a terabyte-scale database to forecast sales on the customer level and developed a detailed network plan with specifications down to last-mile connections to customer premises.</w:t>
+        <w:t>Directing the $400MM USD network expansion of a telecommunications carrier by running a predictive big data simulation that leveraged a terabyte-scale database to forecast sales on the customer level and developed a detailed network plan with specifications down to last-mile connections to customer premises.</w:t>
       </w:r>
     </w:p>
     <w:p>
@@ -2363,7 +2363,7 @@
           <w:sz w:val="18"/>
           <w:szCs w:val="18"/>
         </w:rPr>
-        <w:t>Assigned to work on-site on management consulting and analytics projects at client offices in North America.</w:t>
+        <w:t>Assigned to work on-site on management consulting and analytics projects at client offices.</w:t>
       </w:r>
     </w:p>
     <w:p>
@@ -2419,7 +2419,7 @@
           <w:sz w:val="18"/>
           <w:szCs w:val="18"/>
         </w:rPr>
-        <w:t xml:space="preserve">Executed top-down project work streams and strategic frameworks to identify market opportunities for a North American telecommunications carrier. Applied operational analytical techniques to streamline operating costs. Designed and leveraged terabyte scale SQL server and Neo4j databases to arrive at actionable insights and conclusions. </w:t>
+        <w:t xml:space="preserve">Executed top-down project work streams and strategic frameworks to identify market opportunities for a telecommunications carrier. Applied operational analytical techniques to streamline operating costs. Designed and leveraged terabyte scale SQL server and Neo4j databases to arrive at actionable insights and conclusions. </w:t>
       </w:r>
     </w:p>
     <w:p>
@@ -2475,7 +2475,7 @@
           <w:sz w:val="18"/>
           <w:szCs w:val="18"/>
         </w:rPr>
-        <w:t>Established a bottom-up predictive big data analytics model for use in market feasibility analysis for a major North American network communications provider. Conducted statistical analysis to lay down the model’s mathematical framework. Developed software tools for use in the automation of the model’s input collection and data processing. Leveraged operations research techniques such as graph optimization to determine the optimal scenarios.</w:t>
+        <w:t>Established a bottom-up predictive big data analytics model for use in market feasibility analysis for a major network communications provider. Conducted statistical analysis to lay down the model’s mathematical framework. Developed software tools for use in the automation of the model’s input collection and data processing. Leveraged operations research techniques such as graph optimization to determine the optimal scenarios.</w:t>
       </w:r>
     </w:p>
     <w:p>
@@ -2503,7 +2503,7 @@
           <w:sz w:val="18"/>
           <w:szCs w:val="18"/>
         </w:rPr>
-        <w:t>Generated $9MM (12% of total cost) in cost-savings for a US manufacturing company through on-site strategic sourcing and vendor contract renegotiation.</w:t>
+        <w:t>Generated $9MM (12% of total cost) in cost-savings for a manufacturing company through on-site strategic sourcing and vendor contract renegotiation.</w:t>
       </w:r>
     </w:p>
     <w:p>

</xml_diff>

<commit_message>
Begin adding Maersk experience
</commit_message>
<xml_diff>
--- a/_site/assets/files/CV of Victor Blancada.docx
+++ b/_site/assets/files/CV of Victor Blancada.docx
@@ -58,6 +58,14 @@
           <w:u w:val="single"/>
         </w:rPr>
         <w:instrText xml:space="preserve"> HYPERLINK "mailto:naturalproblemsolver@googlemail.com" </w:instrText>
+      </w:r>
+      <w:r>
+        <w:rPr>
+          <w:color w:val="000000"/>
+          <w:sz w:val="18"/>
+          <w:szCs w:val="18"/>
+          <w:u w:val="single"/>
+        </w:rPr>
       </w:r>
       <w:r>
         <w:rPr>
@@ -969,7 +977,47 @@
           <w:sz w:val="24"/>
           <w:szCs w:val="24"/>
         </w:rPr>
-        <w:t xml:space="preserve">LF Logistics </w:t>
+        <w:t>Maersk</w:t>
+      </w:r>
+      <w:r>
+        <w:rPr>
+          <w:b/>
+          <w:sz w:val="24"/>
+          <w:szCs w:val="24"/>
+        </w:rPr>
+        <w:t xml:space="preserve"> Contract</w:t>
+      </w:r>
+      <w:r>
+        <w:rPr>
+          <w:b/>
+          <w:sz w:val="24"/>
+          <w:szCs w:val="24"/>
+        </w:rPr>
+        <w:t xml:space="preserve"> </w:t>
+      </w:r>
+      <w:r>
+        <w:rPr>
+          <w:b/>
+          <w:sz w:val="24"/>
+          <w:szCs w:val="24"/>
+        </w:rPr>
+        <w:t>Logistics</w:t>
+      </w:r>
+      <w:r>
+        <w:rPr>
+          <w:b/>
+          <w:sz w:val="24"/>
+          <w:szCs w:val="24"/>
+        </w:rPr>
+        <w:t xml:space="preserve"> (formerly LF Logistics)</w:t>
+      </w:r>
+      <w:r>
+        <w:rPr>
+          <w:b/>
+          <w:sz w:val="24"/>
+          <w:szCs w:val="24"/>
+        </w:rPr>
+        <w:t xml:space="preserve"> </w:t>
       </w:r>
       <w:r>
         <w:rPr>
@@ -1133,25 +1181,7 @@
           <w:sz w:val="18"/>
           <w:szCs w:val="18"/>
         </w:rPr>
-        <w:t xml:space="preserve">Streamlined the machine learning application development and deployment process from two months to two weeks by implementing </w:t>
-      </w:r>
-      <w:proofErr w:type="spellStart"/>
-      <w:r>
-        <w:rPr>
-          <w:color w:val="000000"/>
-          <w:sz w:val="18"/>
-          <w:szCs w:val="18"/>
-        </w:rPr>
-        <w:t>MLOps</w:t>
-      </w:r>
-      <w:proofErr w:type="spellEnd"/>
-      <w:r>
-        <w:rPr>
-          <w:color w:val="000000"/>
-          <w:sz w:val="18"/>
-          <w:szCs w:val="18"/>
-        </w:rPr>
-        <w:t xml:space="preserve"> best practices and automating </w:t>
+        <w:t xml:space="preserve">Streamlined the machine learning application development and deployment process from two months to two weeks by implementing MLOps best practices and automating </w:t>
       </w:r>
       <w:r>
         <w:rPr>
@@ -1343,23 +1373,7 @@
           <w:sz w:val="18"/>
           <w:szCs w:val="18"/>
         </w:rPr>
-        <w:t xml:space="preserve">Built and deployed real-time interactive dashboards for use across LF Logistics such as DC (distribution center) inventory management systems and labor management systems using tools such as </w:t>
-      </w:r>
-      <w:proofErr w:type="spellStart"/>
-      <w:r>
-        <w:rPr>
-          <w:sz w:val="18"/>
-          <w:szCs w:val="18"/>
-        </w:rPr>
-        <w:t>Plotly</w:t>
-      </w:r>
-      <w:proofErr w:type="spellEnd"/>
-      <w:r>
-        <w:rPr>
-          <w:sz w:val="18"/>
-          <w:szCs w:val="18"/>
-        </w:rPr>
-        <w:t xml:space="preserve"> Dash, Tableau, Google Data Studio.</w:t>
+        <w:t>Built and deployed real-time interactive dashboards for use across LF Logistics such as DC (distribution center) inventory management systems and labor management systems using tools such as Plotly Dash, Tableau, Google Data Studio.</w:t>
       </w:r>
     </w:p>
     <w:p>
@@ -1379,23 +1393,7 @@
           <w:sz w:val="18"/>
           <w:szCs w:val="18"/>
         </w:rPr>
-        <w:t xml:space="preserve">Integrated Python forecasting models to Tableau Server using </w:t>
-      </w:r>
-      <w:proofErr w:type="spellStart"/>
-      <w:r>
-        <w:rPr>
-          <w:sz w:val="18"/>
-          <w:szCs w:val="18"/>
-        </w:rPr>
-        <w:t>TabPy</w:t>
-      </w:r>
-      <w:proofErr w:type="spellEnd"/>
-      <w:r>
-        <w:rPr>
-          <w:sz w:val="18"/>
-          <w:szCs w:val="18"/>
-        </w:rPr>
-        <w:t>.</w:t>
+        <w:t>Integrated Python forecasting models to Tableau Server using TabPy.</w:t>
       </w:r>
     </w:p>
     <w:p>
@@ -1456,6 +1454,15 @@
         </w:rPr>
         <w:t>Data Science &amp; Analytics Lead</w:t>
       </w:r>
+      <w:r>
+        <w:rPr>
+          <w:b/>
+          <w:color w:val="000000"/>
+          <w:sz w:val="28"/>
+          <w:szCs w:val="28"/>
+        </w:rPr>
+        <w:t xml:space="preserve"> – Hong Kong &amp; Greater China</w:t>
+      </w:r>
     </w:p>
     <w:p>
       <w:pPr>
@@ -1530,7 +1537,39 @@
           <w:sz w:val="18"/>
           <w:szCs w:val="18"/>
         </w:rPr>
-        <w:t>Managed the data team to partner with clients, collect requirements, define strategy, and deliver robust analytics solutions.</w:t>
+        <w:t>Managed the data</w:t>
+      </w:r>
+      <w:r>
+        <w:rPr>
+          <w:color w:val="000000"/>
+          <w:sz w:val="18"/>
+          <w:szCs w:val="18"/>
+        </w:rPr>
+        <w:t xml:space="preserve"> science, data analytics, data engineering, and data strategy</w:t>
+      </w:r>
+      <w:r>
+        <w:rPr>
+          <w:color w:val="000000"/>
+          <w:sz w:val="18"/>
+          <w:szCs w:val="18"/>
+        </w:rPr>
+        <w:t xml:space="preserve"> team</w:t>
+      </w:r>
+      <w:r>
+        <w:rPr>
+          <w:color w:val="000000"/>
+          <w:sz w:val="18"/>
+          <w:szCs w:val="18"/>
+        </w:rPr>
+        <w:t>s</w:t>
+      </w:r>
+      <w:r>
+        <w:rPr>
+          <w:color w:val="000000"/>
+          <w:sz w:val="18"/>
+          <w:szCs w:val="18"/>
+        </w:rPr>
+        <w:t xml:space="preserve"> to partner with clients, collect requirements, define strategy, and deliver robust analytics solutions.</w:t>
       </w:r>
     </w:p>
     <w:p>
@@ -1565,42 +1604,53 @@
           <w:sz w:val="18"/>
           <w:szCs w:val="18"/>
         </w:rPr>
-        <w:t xml:space="preserve"> complex data analysis and insight across multiple client engagements while building the analytics proposition of Publicis for Hong Kong and Macau.</w:t>
-      </w:r>
-    </w:p>
-    <w:p>
-      <w:pPr>
+        <w:t xml:space="preserve"> complex data analysis and insight across multiple client engagements while building the analytics proposition of Publicis</w:t>
+      </w:r>
+      <w:r>
+        <w:rPr>
+          <w:color w:val="000000"/>
+          <w:sz w:val="18"/>
+          <w:szCs w:val="18"/>
+        </w:rPr>
+        <w:t xml:space="preserve"> Groupe and its agencies</w:t>
+      </w:r>
+      <w:r>
+        <w:rPr>
+          <w:color w:val="000000"/>
+          <w:sz w:val="18"/>
+          <w:szCs w:val="18"/>
+        </w:rPr>
+        <w:t xml:space="preserve"> for Hong Kong and Macau.</w:t>
+      </w:r>
+    </w:p>
+    <w:p>
+      <w:pPr>
+        <w:pStyle w:val="ListParagraph"/>
         <w:numPr>
           <w:ilvl w:val="0"/>
           <w:numId w:val="6"/>
         </w:numPr>
-        <w:pBdr>
-          <w:top w:val="nil"/>
-          <w:left w:val="nil"/>
-          <w:bottom w:val="nil"/>
-          <w:right w:val="nil"/>
-          <w:between w:val="nil"/>
-        </w:pBdr>
-        <w:rPr>
-          <w:color w:val="000000"/>
-          <w:sz w:val="18"/>
-          <w:szCs w:val="18"/>
-        </w:rPr>
-      </w:pPr>
-      <w:r>
-        <w:rPr>
-          <w:sz w:val="18"/>
-          <w:szCs w:val="18"/>
-        </w:rPr>
-        <w:t>Led</w:t>
-      </w:r>
-      <w:r>
-        <w:rPr>
-          <w:color w:val="000000"/>
-          <w:sz w:val="18"/>
-          <w:szCs w:val="18"/>
-        </w:rPr>
-        <w:t xml:space="preserve"> client engagements and internal cross-functional teams from a strategic and technical perspective.</w:t>
+        <w:rPr>
+          <w:color w:val="000000"/>
+          <w:sz w:val="18"/>
+          <w:szCs w:val="18"/>
+        </w:rPr>
+      </w:pPr>
+      <w:r>
+        <w:rPr>
+          <w:color w:val="000000"/>
+          <w:sz w:val="18"/>
+          <w:szCs w:val="18"/>
+        </w:rPr>
+        <w:t xml:space="preserve">Improved </w:t>
+      </w:r>
+      <w:r>
+        <w:rPr>
+          <w:color w:val="000000"/>
+          <w:sz w:val="18"/>
+          <w:szCs w:val="18"/>
+        </w:rPr>
+        <w:t>user interactions in a chat bot app for a multinational insurance company using insights from natural language processing, resulting in an active user count increase of 73%.</w:t>
       </w:r>
     </w:p>
     <w:p>
@@ -1624,11 +1674,18 @@
       </w:pPr>
       <w:r>
         <w:rPr>
-          <w:color w:val="000000"/>
-          <w:sz w:val="18"/>
-          <w:szCs w:val="18"/>
-        </w:rPr>
-        <w:t>Identified new business development opportunities and established relationships with prospective clients, playing an active role in new client acquisition and new business pitches.</w:t>
+          <w:sz w:val="18"/>
+          <w:szCs w:val="18"/>
+        </w:rPr>
+        <w:t>Led</w:t>
+      </w:r>
+      <w:r>
+        <w:rPr>
+          <w:color w:val="000000"/>
+          <w:sz w:val="18"/>
+          <w:szCs w:val="18"/>
+        </w:rPr>
+        <w:t xml:space="preserve"> client engagements and internal cross-functional teams from a strategic and technical perspective.</w:t>
       </w:r>
     </w:p>
     <w:p>
@@ -1656,22 +1713,7 @@
           <w:sz w:val="18"/>
           <w:szCs w:val="18"/>
         </w:rPr>
-        <w:t>Leverage</w:t>
-      </w:r>
-      <w:r>
-        <w:rPr>
-          <w:sz w:val="18"/>
-          <w:szCs w:val="18"/>
-        </w:rPr>
-        <w:t>d data</w:t>
-      </w:r>
-      <w:r>
-        <w:rPr>
-          <w:color w:val="000000"/>
-          <w:sz w:val="18"/>
-          <w:szCs w:val="18"/>
-        </w:rPr>
-        <w:t xml:space="preserve"> using statistical models and machine learning techniques to lay the strategy foundation for clients that are evolving their data-driven marketing capabilities.</w:t>
+        <w:t>Identified new business development opportunities and established relationships with prospective clients, playing an active role in new client acquisition and new business pitches.</w:t>
       </w:r>
     </w:p>
     <w:p>
@@ -1699,53 +1741,22 @@
           <w:sz w:val="18"/>
           <w:szCs w:val="18"/>
         </w:rPr>
-        <w:t xml:space="preserve">Designed and </w:t>
-      </w:r>
-      <w:r>
-        <w:rPr>
-          <w:sz w:val="18"/>
-          <w:szCs w:val="18"/>
-        </w:rPr>
-        <w:t>implemented</w:t>
-      </w:r>
-      <w:r>
-        <w:rPr>
-          <w:color w:val="000000"/>
-          <w:sz w:val="18"/>
-          <w:szCs w:val="18"/>
-        </w:rPr>
-        <w:t xml:space="preserve"> big data solutions </w:t>
-      </w:r>
-      <w:r>
-        <w:rPr>
-          <w:sz w:val="18"/>
-          <w:szCs w:val="18"/>
-        </w:rPr>
-        <w:t>both</w:t>
-      </w:r>
-      <w:r>
-        <w:rPr>
-          <w:color w:val="000000"/>
-          <w:sz w:val="18"/>
-          <w:szCs w:val="18"/>
-        </w:rPr>
-        <w:t xml:space="preserve"> on premise </w:t>
-      </w:r>
-      <w:r>
-        <w:rPr>
-          <w:color w:val="000000"/>
-          <w:sz w:val="18"/>
-          <w:szCs w:val="18"/>
-        </w:rPr>
-        <w:t>and</w:t>
-      </w:r>
-      <w:r>
-        <w:rPr>
-          <w:color w:val="000000"/>
-          <w:sz w:val="18"/>
-          <w:szCs w:val="18"/>
-        </w:rPr>
-        <w:t xml:space="preserve"> in the cloud using technologies such as Hadoop.</w:t>
+        <w:t>Leverage</w:t>
+      </w:r>
+      <w:r>
+        <w:rPr>
+          <w:sz w:val="18"/>
+          <w:szCs w:val="18"/>
+        </w:rPr>
+        <w:t>d data</w:t>
+      </w:r>
+      <w:r>
+        <w:rPr>
+          <w:color w:val="000000"/>
+          <w:sz w:val="18"/>
+          <w:szCs w:val="18"/>
+        </w:rPr>
+        <w:t xml:space="preserve"> using statistical models and machine learning techniques to lay the strategy foundation for clients that are evolving their data-driven marketing capabilities.</w:t>
       </w:r>
     </w:p>
     <w:p>
@@ -1773,7 +1784,69 @@
           <w:sz w:val="18"/>
           <w:szCs w:val="18"/>
         </w:rPr>
-        <w:t>Developed interactive data visualizations using modern methods and systems.</w:t>
+        <w:t xml:space="preserve">Designed and </w:t>
+      </w:r>
+      <w:r>
+        <w:rPr>
+          <w:sz w:val="18"/>
+          <w:szCs w:val="18"/>
+        </w:rPr>
+        <w:t>implemented</w:t>
+      </w:r>
+      <w:r>
+        <w:rPr>
+          <w:color w:val="000000"/>
+          <w:sz w:val="18"/>
+          <w:szCs w:val="18"/>
+        </w:rPr>
+        <w:t xml:space="preserve"> big data solutions </w:t>
+      </w:r>
+      <w:r>
+        <w:rPr>
+          <w:sz w:val="18"/>
+          <w:szCs w:val="18"/>
+        </w:rPr>
+        <w:t>both</w:t>
+      </w:r>
+      <w:r>
+        <w:rPr>
+          <w:color w:val="000000"/>
+          <w:sz w:val="18"/>
+          <w:szCs w:val="18"/>
+        </w:rPr>
+        <w:t xml:space="preserve"> on premise </w:t>
+      </w:r>
+      <w:r>
+        <w:rPr>
+          <w:color w:val="000000"/>
+          <w:sz w:val="18"/>
+          <w:szCs w:val="18"/>
+        </w:rPr>
+        <w:t>and</w:t>
+      </w:r>
+      <w:r>
+        <w:rPr>
+          <w:color w:val="000000"/>
+          <w:sz w:val="18"/>
+          <w:szCs w:val="18"/>
+        </w:rPr>
+        <w:t xml:space="preserve"> in the cloud using technologies such as Hadoop</w:t>
+      </w:r>
+      <w:r>
+        <w:rPr>
+          <w:color w:val="000000"/>
+          <w:sz w:val="18"/>
+          <w:szCs w:val="18"/>
+        </w:rPr>
+        <w:t xml:space="preserve"> and Salesforce</w:t>
+      </w:r>
+      <w:r>
+        <w:rPr>
+          <w:color w:val="000000"/>
+          <w:sz w:val="18"/>
+          <w:szCs w:val="18"/>
+        </w:rPr>
+        <w:t>.</w:t>
       </w:r>
     </w:p>
     <w:p>
@@ -1801,7 +1874,23 @@
           <w:sz w:val="18"/>
           <w:szCs w:val="18"/>
         </w:rPr>
-        <w:t>Engineered and deployed digital analytics solutions to collect and manage user data from online platforms.</w:t>
+        <w:t>Developed interactive data visualizations using modern methods and systems</w:t>
+      </w:r>
+      <w:r>
+        <w:rPr>
+          <w:color w:val="000000"/>
+          <w:sz w:val="18"/>
+          <w:szCs w:val="18"/>
+        </w:rPr>
+        <w:t xml:space="preserve"> such as Tableau and D3.js web apps</w:t>
+      </w:r>
+      <w:r>
+        <w:rPr>
+          <w:color w:val="000000"/>
+          <w:sz w:val="18"/>
+          <w:szCs w:val="18"/>
+        </w:rPr>
+        <w:t>.</w:t>
       </w:r>
     </w:p>
     <w:p>
@@ -1829,22 +1918,7 @@
           <w:sz w:val="18"/>
           <w:szCs w:val="18"/>
         </w:rPr>
-        <w:t>Use</w:t>
-      </w:r>
-      <w:r>
-        <w:rPr>
-          <w:sz w:val="18"/>
-          <w:szCs w:val="18"/>
-        </w:rPr>
-        <w:t>d advanced</w:t>
-      </w:r>
-      <w:r>
-        <w:rPr>
-          <w:color w:val="000000"/>
-          <w:sz w:val="18"/>
-          <w:szCs w:val="18"/>
-        </w:rPr>
-        <w:t xml:space="preserve"> data analysis to optimize client digital platforms such as websites and apps. </w:t>
+        <w:t>Engineered and deployed digital analytics solutions to collect and manage user data from online platforms.</w:t>
       </w:r>
     </w:p>
     <w:p>
@@ -1872,25 +1946,78 @@
           <w:sz w:val="18"/>
           <w:szCs w:val="18"/>
         </w:rPr>
-        <w:t>Partnered with the strategy department to introduce Publicis ‘</w:t>
-      </w:r>
-      <w:proofErr w:type="spellStart"/>
-      <w:r>
-        <w:rPr>
-          <w:color w:val="000000"/>
-          <w:sz w:val="18"/>
-          <w:szCs w:val="18"/>
-        </w:rPr>
-        <w:t>Newsdesk</w:t>
-      </w:r>
-      <w:proofErr w:type="spellEnd"/>
-      <w:r>
-        <w:rPr>
-          <w:color w:val="000000"/>
-          <w:sz w:val="18"/>
-          <w:szCs w:val="18"/>
-        </w:rPr>
-        <w:t>’ (a real-time, data-driven marketing platform) across accounts.</w:t>
+        <w:t>Use</w:t>
+      </w:r>
+      <w:r>
+        <w:rPr>
+          <w:sz w:val="18"/>
+          <w:szCs w:val="18"/>
+        </w:rPr>
+        <w:t>d advanced</w:t>
+      </w:r>
+      <w:r>
+        <w:rPr>
+          <w:color w:val="000000"/>
+          <w:sz w:val="18"/>
+          <w:szCs w:val="18"/>
+        </w:rPr>
+        <w:t xml:space="preserve"> data analysis to optimize client digital platforms such as websites and apps. </w:t>
+      </w:r>
+    </w:p>
+    <w:p>
+      <w:pPr>
+        <w:numPr>
+          <w:ilvl w:val="0"/>
+          <w:numId w:val="6"/>
+        </w:numPr>
+        <w:pBdr>
+          <w:top w:val="nil"/>
+          <w:left w:val="nil"/>
+          <w:bottom w:val="nil"/>
+          <w:right w:val="nil"/>
+          <w:between w:val="nil"/>
+        </w:pBdr>
+        <w:rPr>
+          <w:color w:val="000000"/>
+          <w:sz w:val="18"/>
+          <w:szCs w:val="18"/>
+        </w:rPr>
+      </w:pPr>
+      <w:r>
+        <w:rPr>
+          <w:color w:val="000000"/>
+          <w:sz w:val="18"/>
+          <w:szCs w:val="18"/>
+        </w:rPr>
+        <w:t>Partnered with the strategy department to introduce Publicis ‘Newsdesk’ (a real-time, data-driven marketing platform) across accounts.</w:t>
+      </w:r>
+    </w:p>
+    <w:p>
+      <w:pPr>
+        <w:numPr>
+          <w:ilvl w:val="0"/>
+          <w:numId w:val="6"/>
+        </w:numPr>
+        <w:pBdr>
+          <w:top w:val="nil"/>
+          <w:left w:val="nil"/>
+          <w:bottom w:val="nil"/>
+          <w:right w:val="nil"/>
+          <w:between w:val="nil"/>
+        </w:pBdr>
+        <w:rPr>
+          <w:color w:val="000000"/>
+          <w:sz w:val="18"/>
+          <w:szCs w:val="18"/>
+        </w:rPr>
+      </w:pPr>
+      <w:r>
+        <w:rPr>
+          <w:color w:val="000000"/>
+          <w:sz w:val="18"/>
+          <w:szCs w:val="18"/>
+        </w:rPr>
+        <w:t>Worked with clients and third-party vendors to implement marketing technology solutions such as customer data platforms (CDP), data management platforms (DMP), and marketing automation software.</w:t>
       </w:r>
     </w:p>
     <w:p>
@@ -1933,111 +2060,6 @@
           <w:between w:val="nil"/>
         </w:pBdr>
         <w:rPr>
-          <w:sz w:val="20"/>
-          <w:szCs w:val="20"/>
-        </w:rPr>
-      </w:pPr>
-    </w:p>
-    <w:p>
-      <w:pPr>
-        <w:pBdr>
-          <w:top w:val="nil"/>
-          <w:left w:val="nil"/>
-          <w:bottom w:val="nil"/>
-          <w:right w:val="nil"/>
-          <w:between w:val="nil"/>
-        </w:pBdr>
-        <w:rPr>
-          <w:sz w:val="20"/>
-          <w:szCs w:val="20"/>
-        </w:rPr>
-      </w:pPr>
-    </w:p>
-    <w:p>
-      <w:pPr>
-        <w:pBdr>
-          <w:top w:val="nil"/>
-          <w:left w:val="nil"/>
-          <w:bottom w:val="nil"/>
-          <w:right w:val="nil"/>
-          <w:between w:val="nil"/>
-        </w:pBdr>
-        <w:rPr>
-          <w:sz w:val="20"/>
-          <w:szCs w:val="20"/>
-        </w:rPr>
-      </w:pPr>
-    </w:p>
-    <w:p>
-      <w:pPr>
-        <w:pBdr>
-          <w:top w:val="nil"/>
-          <w:left w:val="nil"/>
-          <w:bottom w:val="nil"/>
-          <w:right w:val="nil"/>
-          <w:between w:val="nil"/>
-        </w:pBdr>
-        <w:rPr>
-          <w:sz w:val="20"/>
-          <w:szCs w:val="20"/>
-        </w:rPr>
-      </w:pPr>
-    </w:p>
-    <w:p>
-      <w:pPr>
-        <w:pBdr>
-          <w:top w:val="nil"/>
-          <w:left w:val="nil"/>
-          <w:bottom w:val="nil"/>
-          <w:right w:val="nil"/>
-          <w:between w:val="nil"/>
-        </w:pBdr>
-        <w:rPr>
-          <w:sz w:val="20"/>
-          <w:szCs w:val="20"/>
-        </w:rPr>
-      </w:pPr>
-    </w:p>
-    <w:p>
-      <w:pPr>
-        <w:pBdr>
-          <w:top w:val="nil"/>
-          <w:left w:val="nil"/>
-          <w:bottom w:val="nil"/>
-          <w:right w:val="nil"/>
-          <w:between w:val="nil"/>
-        </w:pBdr>
-        <w:rPr>
-          <w:sz w:val="20"/>
-          <w:szCs w:val="20"/>
-        </w:rPr>
-      </w:pPr>
-    </w:p>
-    <w:p>
-      <w:pPr>
-        <w:pBdr>
-          <w:top w:val="nil"/>
-          <w:left w:val="nil"/>
-          <w:bottom w:val="nil"/>
-          <w:right w:val="nil"/>
-          <w:between w:val="nil"/>
-        </w:pBdr>
-        <w:rPr>
-          <w:sz w:val="20"/>
-          <w:szCs w:val="20"/>
-        </w:rPr>
-      </w:pPr>
-    </w:p>
-    <w:p>
-      <w:pPr>
-        <w:pBdr>
-          <w:top w:val="nil"/>
-          <w:left w:val="nil"/>
-          <w:bottom w:val="nil"/>
-          <w:right w:val="nil"/>
-          <w:between w:val="nil"/>
-        </w:pBdr>
-        <w:rPr>
           <w:b/>
           <w:color w:val="000000"/>
           <w:sz w:val="28"/>
@@ -2051,6 +2073,7 @@
           <w:sz w:val="28"/>
           <w:szCs w:val="28"/>
         </w:rPr>
+        <w:lastRenderedPageBreak/>
         <w:t>Analytics Technology Manager – Asia-Pacific</w:t>
       </w:r>
     </w:p>
@@ -2077,27 +2100,7 @@
           <w:sz w:val="24"/>
           <w:szCs w:val="24"/>
         </w:rPr>
-        <w:t xml:space="preserve">IPG </w:t>
-      </w:r>
-      <w:proofErr w:type="spellStart"/>
-      <w:r>
-        <w:rPr>
-          <w:b/>
-          <w:color w:val="000000"/>
-          <w:sz w:val="24"/>
-          <w:szCs w:val="24"/>
-        </w:rPr>
-        <w:t>Mediabrands</w:t>
-      </w:r>
-      <w:proofErr w:type="spellEnd"/>
-      <w:r>
-        <w:rPr>
-          <w:b/>
-          <w:color w:val="000000"/>
-          <w:sz w:val="24"/>
-          <w:szCs w:val="24"/>
-        </w:rPr>
-        <w:t xml:space="preserve"> (</w:t>
+        <w:t>IPG Mediabrands (</w:t>
       </w:r>
       <w:r>
         <w:rPr>
@@ -2202,19 +2205,20 @@
           <w:right w:val="nil"/>
           <w:between w:val="nil"/>
         </w:pBdr>
-        <w:rPr>
-          <w:color w:val="000000"/>
-          <w:sz w:val="18"/>
-          <w:szCs w:val="18"/>
-        </w:rPr>
-      </w:pPr>
-      <w:r>
-        <w:rPr>
-          <w:color w:val="000000"/>
-          <w:sz w:val="18"/>
-          <w:szCs w:val="18"/>
-        </w:rPr>
-        <w:t>Led a team of analysts to deliver analytic responses to client strategic issues on such topics as media/marketing mix modeling, customer acquisition, cross-channel attribution, and strategic budgeting decisions, among others.</w:t>
+        <w:jc w:val="both"/>
+        <w:rPr>
+          <w:color w:val="000000"/>
+          <w:sz w:val="18"/>
+          <w:szCs w:val="18"/>
+        </w:rPr>
+      </w:pPr>
+      <w:r>
+        <w:rPr>
+          <w:color w:val="000000"/>
+          <w:sz w:val="18"/>
+          <w:szCs w:val="18"/>
+        </w:rPr>
+        <w:t>Generated client sales lift of up to 13% by creating a large-scale media portfolio optimization program that was used across the Asia Pacific. The algorithm used was custom-built to accommodate large and complex problems such as multiple year cross-market and cross-portfolio optimization of media assets at a weekly level.</w:t>
       </w:r>
     </w:p>
     <w:p>
@@ -2242,7 +2246,7 @@
           <w:sz w:val="18"/>
           <w:szCs w:val="18"/>
         </w:rPr>
-        <w:t>Oversaw end-to-end management of performance analytics solutions, i.e., managing data gathering and ETL, creating analysis files, building models, running optimizations, writing presentations, and pitching to clients.</w:t>
+        <w:t>Led a team of analysts to deliver analytic responses to client strategic issues on such topics as media/marketing mix modeling, customer acquisition, cross-channel attribution, and strategic budgeting decisions, among others.</w:t>
       </w:r>
     </w:p>
     <w:p>
@@ -2270,7 +2274,7 @@
           <w:sz w:val="18"/>
           <w:szCs w:val="18"/>
         </w:rPr>
-        <w:t>Engaged clients and stakeholders to transform data into economic insights through statistical modeling and drive strategic thinking into actionable solutions for increased ROI.</w:t>
+        <w:t>Oversaw end-to-end management of performance analytics solutions, i.e., managing data gathering and ETL, creating analysis files, building models, running optimizations, writing presentations, and pitching to clients.</w:t>
       </w:r>
     </w:p>
     <w:p>
@@ -2298,7 +2302,7 @@
           <w:sz w:val="18"/>
           <w:szCs w:val="18"/>
         </w:rPr>
-        <w:t>Acted as a key interface for clients and worked closely with account management and marketing professionals to provide ongoing analytics support and ensure projects are aligned with client business goals and strategy.</w:t>
+        <w:t>Engaged clients and stakeholders to transform data into economic insights through statistical modeling and drive strategic thinking into actionable solutions for increased ROI.</w:t>
       </w:r>
     </w:p>
     <w:p>
@@ -2326,6 +2330,34 @@
           <w:sz w:val="18"/>
           <w:szCs w:val="18"/>
         </w:rPr>
+        <w:t>Acted as a key interface for clients and worked closely with account management and marketing professionals to provide ongoing analytics support and ensure projects are aligned with client business goals and strategy.</w:t>
+      </w:r>
+    </w:p>
+    <w:p>
+      <w:pPr>
+        <w:numPr>
+          <w:ilvl w:val="0"/>
+          <w:numId w:val="7"/>
+        </w:numPr>
+        <w:pBdr>
+          <w:top w:val="nil"/>
+          <w:left w:val="nil"/>
+          <w:bottom w:val="nil"/>
+          <w:right w:val="nil"/>
+          <w:between w:val="nil"/>
+        </w:pBdr>
+        <w:rPr>
+          <w:color w:val="000000"/>
+          <w:sz w:val="18"/>
+          <w:szCs w:val="18"/>
+        </w:rPr>
+      </w:pPr>
+      <w:r>
+        <w:rPr>
+          <w:color w:val="000000"/>
+          <w:sz w:val="18"/>
+          <w:szCs w:val="18"/>
+        </w:rPr>
         <w:t xml:space="preserve">Served as subject matter expert on advanced analytics techniques, e.g., nonlinear optimization, multivariate regression analysis, predictive modeling, logistic regression, factor analysis, sales forecasting, response prediction, advertising effectiveness, consumer profiling, market mix and ROI measurement. </w:t>
       </w:r>
     </w:p>
@@ -2392,7 +2424,25 @@
           <w:sz w:val="24"/>
           <w:szCs w:val="24"/>
         </w:rPr>
-        <w:t xml:space="preserve">Mitchell Madison Group (Various Client Locations) </w:t>
+        <w:t>Mitchell Madison Group</w:t>
+      </w:r>
+      <w:r>
+        <w:rPr>
+          <w:b/>
+          <w:color w:val="000000"/>
+          <w:sz w:val="24"/>
+          <w:szCs w:val="24"/>
+        </w:rPr>
+        <w:t xml:space="preserve"> Management Consulting</w:t>
+      </w:r>
+      <w:r>
+        <w:rPr>
+          <w:b/>
+          <w:color w:val="000000"/>
+          <w:sz w:val="24"/>
+          <w:szCs w:val="24"/>
+        </w:rPr>
+        <w:t xml:space="preserve"> (Various Client Locations) </w:t>
       </w:r>
     </w:p>
     <w:p>
@@ -2502,7 +2552,7 @@
           <w:sz w:val="18"/>
           <w:szCs w:val="18"/>
         </w:rPr>
-        <w:t xml:space="preserve">Executed top-down project work streams and strategic frameworks to identify market opportunities for a North American telecommunications carrier. Applied operational analytical techniques to streamline operating costs. Designed and leveraged terabyte scale SQL server and Neo4j databases to arrive at actionable insights and conclusions. </w:t>
+        <w:t>Directed the $400MM USD expansion project of a Fortune 500 company. Met with senior C-level executives to formulate the most cost-effective setup. Conducted industry research to identify potential efficiency gaps. Developed and communicated best possible solutions to strategic business issues.</w:t>
       </w:r>
     </w:p>
     <w:p>
@@ -2530,7 +2580,7 @@
           <w:sz w:val="18"/>
           <w:szCs w:val="18"/>
         </w:rPr>
-        <w:t>Directed the $400MM USD expansion project of a Fortune 500 company. Met with senior C-level executives to formulate the most cost-effective setup. Conducted industry research to identify potential efficiency gaps. Developed and communicated best possible solutions to strategic business issues.</w:t>
+        <w:t xml:space="preserve">Executed top-down project work streams and strategic frameworks to identify market opportunities for a North American telecommunications carrier. Applied operational analytical techniques to streamline operating costs. Designed and leveraged terabyte scale SQL server and Neo4j databases to arrive at actionable insights and conclusions. </w:t>
       </w:r>
     </w:p>
     <w:p>
@@ -2671,7 +2721,6 @@
           <w:szCs w:val="24"/>
         </w:rPr>
       </w:pPr>
-      <w:proofErr w:type="spellStart"/>
       <w:r>
         <w:rPr>
           <w:b/>
@@ -2679,17 +2728,7 @@
           <w:sz w:val="24"/>
           <w:szCs w:val="24"/>
         </w:rPr>
-        <w:t>L’Oreal</w:t>
-      </w:r>
-      <w:proofErr w:type="spellEnd"/>
-      <w:r>
-        <w:rPr>
-          <w:b/>
-          <w:color w:val="000000"/>
-          <w:sz w:val="24"/>
-          <w:szCs w:val="24"/>
-        </w:rPr>
-        <w:t xml:space="preserve"> Group Philippines, Inc. (Philippines)</w:t>
+        <w:t>L’Oreal Group Philippines, Inc. (Philippines)</w:t>
       </w:r>
     </w:p>
     <w:p>
@@ -2743,25 +2782,7 @@
           <w:sz w:val="18"/>
           <w:szCs w:val="18"/>
         </w:rPr>
-        <w:t xml:space="preserve">For Consumer and Market Intelligence (CMI), developed a universal Customer Relationship Management (CRM) program for use across all brands under the </w:t>
-      </w:r>
-      <w:proofErr w:type="spellStart"/>
-      <w:r>
-        <w:rPr>
-          <w:color w:val="000000"/>
-          <w:sz w:val="18"/>
-          <w:szCs w:val="18"/>
-        </w:rPr>
-        <w:t>L’Oreal</w:t>
-      </w:r>
-      <w:proofErr w:type="spellEnd"/>
-      <w:r>
-        <w:rPr>
-          <w:color w:val="000000"/>
-          <w:sz w:val="18"/>
-          <w:szCs w:val="18"/>
-        </w:rPr>
-        <w:t xml:space="preserve"> umbrella in the Philippines. Conducted market research activities such as product testing and point-of-sale (POS) data analysis.</w:t>
+        <w:t>For Consumer and Market Intelligence (CMI), developed a universal Customer Relationship Management (CRM) program for use across all brands under the L’Oreal umbrella in the Philippines. Conducted market research activities such as product testing and point-of-sale (POS) data analysis.</w:t>
       </w:r>
     </w:p>
     <w:p>
@@ -2947,54 +2968,6 @@
           <w:right w:val="nil"/>
           <w:between w:val="nil"/>
         </w:pBdr>
-        <w:rPr>
-          <w:color w:val="000000"/>
-          <w:sz w:val="18"/>
-          <w:szCs w:val="18"/>
-        </w:rPr>
-      </w:pPr>
-    </w:p>
-    <w:p>
-      <w:pPr>
-        <w:pBdr>
-          <w:top w:val="nil"/>
-          <w:left w:val="nil"/>
-          <w:bottom w:val="nil"/>
-          <w:right w:val="nil"/>
-          <w:between w:val="nil"/>
-        </w:pBdr>
-        <w:rPr>
-          <w:color w:val="000000"/>
-          <w:sz w:val="18"/>
-          <w:szCs w:val="18"/>
-        </w:rPr>
-      </w:pPr>
-    </w:p>
-    <w:p>
-      <w:pPr>
-        <w:pBdr>
-          <w:top w:val="nil"/>
-          <w:left w:val="nil"/>
-          <w:bottom w:val="nil"/>
-          <w:right w:val="nil"/>
-          <w:between w:val="nil"/>
-        </w:pBdr>
-        <w:rPr>
-          <w:color w:val="000000"/>
-          <w:sz w:val="18"/>
-          <w:szCs w:val="18"/>
-        </w:rPr>
-      </w:pPr>
-    </w:p>
-    <w:p>
-      <w:pPr>
-        <w:pBdr>
-          <w:top w:val="nil"/>
-          <w:left w:val="nil"/>
-          <w:bottom w:val="nil"/>
-          <w:right w:val="nil"/>
-          <w:between w:val="nil"/>
-        </w:pBdr>
         <w:jc w:val="center"/>
         <w:rPr>
           <w:color w:val="000000"/>
@@ -3009,6 +2982,7 @@
           <w:sz w:val="36"/>
           <w:szCs w:val="36"/>
         </w:rPr>
+        <w:lastRenderedPageBreak/>
         <w:t>Skills</w:t>
       </w:r>
     </w:p>
@@ -3225,7 +3199,7 @@
                 <w:sz w:val="18"/>
                 <w:szCs w:val="18"/>
               </w:rPr>
-              <w:t>28) HTML 5</w:t>
+              <w:t>28) HTML5</w:t>
             </w:r>
           </w:p>
         </w:tc>
@@ -3409,18 +3383,8 @@
                 <w:sz w:val="18"/>
                 <w:szCs w:val="18"/>
               </w:rPr>
-              <w:t xml:space="preserve">30) </w:t>
+              <w:t>30) PowerBI</w:t>
             </w:r>
-            <w:proofErr w:type="spellStart"/>
-            <w:r>
-              <w:rPr>
-                <w:color w:val="000000"/>
-                <w:sz w:val="18"/>
-                <w:szCs w:val="18"/>
-              </w:rPr>
-              <w:t>PowerBI</w:t>
-            </w:r>
-            <w:proofErr w:type="spellEnd"/>
           </w:p>
         </w:tc>
       </w:tr>
@@ -3642,7 +3606,7 @@
                 <w:sz w:val="18"/>
                 <w:szCs w:val="18"/>
               </w:rPr>
-              <w:t>7) Applied Statistics</w:t>
+              <w:t>7) Statistics</w:t>
             </w:r>
           </w:p>
         </w:tc>
@@ -3673,6 +3637,14 @@
                 <w:szCs w:val="18"/>
               </w:rPr>
               <w:t>20) Neo4J</w:t>
+            </w:r>
+            <w:r>
+              <w:rPr>
+                <w:color w:val="000000"/>
+                <w:sz w:val="18"/>
+                <w:szCs w:val="18"/>
+              </w:rPr>
+              <w:t xml:space="preserve"> (Graph Analytics)</w:t>
             </w:r>
           </w:p>
         </w:tc>
@@ -3907,18 +3879,8 @@
                 <w:sz w:val="18"/>
                 <w:szCs w:val="18"/>
               </w:rPr>
-              <w:t xml:space="preserve">35) </w:t>
+              <w:t>35) Technopreneurship</w:t>
             </w:r>
-            <w:proofErr w:type="spellStart"/>
-            <w:r>
-              <w:rPr>
-                <w:color w:val="000000"/>
-                <w:sz w:val="18"/>
-                <w:szCs w:val="18"/>
-              </w:rPr>
-              <w:t>Technopreneurship</w:t>
-            </w:r>
-            <w:proofErr w:type="spellEnd"/>
           </w:p>
         </w:tc>
       </w:tr>
@@ -4573,25 +4535,7 @@
           <w:sz w:val="18"/>
           <w:szCs w:val="18"/>
         </w:rPr>
-        <w:t xml:space="preserve">National Finalist, Indie Eng’g Engineering Competition 2012 sponsored by Tanging </w:t>
-      </w:r>
-      <w:proofErr w:type="spellStart"/>
-      <w:r>
-        <w:rPr>
-          <w:color w:val="000000"/>
-          <w:sz w:val="18"/>
-          <w:szCs w:val="18"/>
-        </w:rPr>
-        <w:t>Yaman</w:t>
-      </w:r>
-      <w:proofErr w:type="spellEnd"/>
-      <w:r>
-        <w:rPr>
-          <w:color w:val="000000"/>
-          <w:sz w:val="18"/>
-          <w:szCs w:val="18"/>
-        </w:rPr>
-        <w:t xml:space="preserve"> Foundation</w:t>
+        <w:t>National Finalist, Indie Eng’g Engineering Competition 2012 sponsored by Tanging Yaman Foundation</w:t>
       </w:r>
     </w:p>
     <w:p>
@@ -6914,12 +6858,6 @@
 </file>
 
 <file path=customXml/item1.xml><?xml version="1.0" encoding="utf-8"?>
-<go:gDocsCustomXmlDataStorage xmlns:go="http://customooxmlschemas.google.com/" xmlns:r="http://schemas.openxmlformats.org/officeDocument/2006/relationships">
-  <go:docsCustomData xmlns:go="http://customooxmlschemas.google.com/" roundtripDataSignature="AMtx7mjQrwK6CkHiDVslNOPaAG9thZQtbg==">AMUW2mU/kxi/wf2Fda7fmOCr7J4o7DKcgAN+8GLGXCf3smvsS09OOL6GYzfouyresgt+807yeIhZXmSGBHS+91luP/Kvi+GRSY/UAXg0RrrPv9zKee4rAAniFCRVqKL/qK9hyC1jI+FfpRCtZ9n0LDKlabdPtY988w==</go:docsCustomData>
-</go:gDocsCustomXmlDataStorage>
-</file>
-
-<file path=customXml/item2.xml><?xml version="1.0" encoding="utf-8"?>
 <b:Sources xmlns:b="http://schemas.openxmlformats.org/officeDocument/2006/bibliography" xmlns="http://schemas.openxmlformats.org/officeDocument/2006/bibliography" SelectedStyle="\APASixthEditionOfficeOnline.xsl" StyleName="APA" Version="6">
   <b:Source>
     <b:Tag>Bla19</b:Tag>
@@ -6945,19 +6883,25 @@
 </b:Sources>
 </file>
 
+<file path=customXml/item2.xml><?xml version="1.0" encoding="utf-8"?>
+<go:gDocsCustomXmlDataStorage xmlns:go="http://customooxmlschemas.google.com/" xmlns:r="http://schemas.openxmlformats.org/officeDocument/2006/relationships">
+  <go:docsCustomData xmlns:go="http://customooxmlschemas.google.com/" roundtripDataSignature="AMtx7mjQrwK6CkHiDVslNOPaAG9thZQtbg==">AMUW2mU/kxi/wf2Fda7fmOCr7J4o7DKcgAN+8GLGXCf3smvsS09OOL6GYzfouyresgt+807yeIhZXmSGBHS+91luP/Kvi+GRSY/UAXg0RrrPv9zKee4rAAniFCRVqKL/qK9hyC1jI+FfpRCtZ9n0LDKlabdPtY988w==</go:docsCustomData>
+</go:gDocsCustomXmlDataStorage>
+</file>
+
 <file path=customXml/itemProps1.xml><?xml version="1.0" encoding="utf-8"?>
+<ds:datastoreItem xmlns:ds="http://schemas.openxmlformats.org/officeDocument/2006/customXml" ds:itemID="{C86A8920-91A9-48CA-99C5-59F458458E55}">
+  <ds:schemaRefs>
+    <ds:schemaRef ds:uri="http://schemas.openxmlformats.org/officeDocument/2006/bibliography"/>
+  </ds:schemaRefs>
+</ds:datastoreItem>
+</file>
+
+<file path=customXml/itemProps2.xml><?xml version="1.0" encoding="utf-8"?>
 <ds:datastoreItem xmlns:ds="http://schemas.openxmlformats.org/officeDocument/2006/customXml" ds:itemID="{11111111-1234-1234-1234-123412341234}">
   <ds:schemaRefs>
     <ds:schemaRef ds:uri="http://customooxmlschemas.google.com/"/>
     <ds:schemaRef ds:uri="http://schemas.openxmlformats.org/officeDocument/2006/relationships"/>
   </ds:schemaRefs>
 </ds:datastoreItem>
-</file>
-
-<file path=customXml/itemProps2.xml><?xml version="1.0" encoding="utf-8"?>
-<ds:datastoreItem xmlns:ds="http://schemas.openxmlformats.org/officeDocument/2006/customXml" ds:itemID="{C86A8920-91A9-48CA-99C5-59F458458E55}">
-  <ds:schemaRefs>
-    <ds:schemaRef ds:uri="http://schemas.openxmlformats.org/officeDocument/2006/bibliography"/>
-  </ds:schemaRefs>
-</ds:datastoreItem>
 </file>
</xml_diff>

<commit_message>
Update CV and About pages
</commit_message>
<xml_diff>
--- a/_site/assets/files/CV of Victor Blancada.docx
+++ b/_site/assets/files/CV of Victor Blancada.docx
@@ -1,6 +1,6 @@
 
 <file path=word/document.xml><?xml version="1.0" encoding="utf-8"?>
-<w:document xmlns:wpc="http://schemas.microsoft.com/office/word/2010/wordprocessingCanvas" xmlns:cx="http://schemas.microsoft.com/office/drawing/2014/chartex" xmlns:cx1="http://schemas.microsoft.com/office/drawing/2015/9/8/chartex" xmlns:cx2="http://schemas.microsoft.com/office/drawing/2015/10/21/chartex" xmlns:cx3="http://schemas.microsoft.com/office/drawing/2016/5/9/chartex" xmlns:cx4="http://schemas.microsoft.com/office/drawing/2016/5/10/chartex" xmlns:cx5="http://schemas.microsoft.com/office/drawing/2016/5/11/chartex" xmlns:cx6="http://schemas.microsoft.com/office/drawing/2016/5/12/chartex" xmlns:cx7="http://schemas.microsoft.com/office/drawing/2016/5/13/chartex" xmlns:cx8="http://schemas.microsoft.com/office/drawing/2016/5/14/chartex" xmlns:mc="http://schemas.openxmlformats.org/markup-compatibility/2006" xmlns:aink="http://schemas.microsoft.com/office/drawing/2016/ink" xmlns:am3d="http://schemas.microsoft.com/office/drawing/2017/model3d" xmlns:o="urn:schemas-microsoft-com:office:office" xmlns:oel="http://schemas.microsoft.com/office/2019/extlst" xmlns:r="http://schemas.openxmlformats.org/officeDocument/2006/relationships" xmlns:m="http://schemas.openxmlformats.org/officeDocument/2006/math" xmlns:v="urn:schemas-microsoft-com:vml" xmlns:wp14="http://schemas.microsoft.com/office/word/2010/wordprocessingDrawing" xmlns:wp="http://schemas.openxmlformats.org/drawingml/2006/wordprocessingDrawing" xmlns:w10="urn:schemas-microsoft-com:office:word" xmlns:w="http://schemas.openxmlformats.org/wordprocessingml/2006/main" xmlns:w14="http://schemas.microsoft.com/office/word/2010/wordml" xmlns:w15="http://schemas.microsoft.com/office/word/2012/wordml" xmlns:w16cex="http://schemas.microsoft.com/office/word/2018/wordml/cex" xmlns:w16cid="http://schemas.microsoft.com/office/word/2016/wordml/cid" xmlns:w16="http://schemas.microsoft.com/office/word/2018/wordml" xmlns:w16sdtdh="http://schemas.microsoft.com/office/word/2020/wordml/sdtdatahash" xmlns:w16se="http://schemas.microsoft.com/office/word/2015/wordml/symex" xmlns:wpg="http://schemas.microsoft.com/office/word/2010/wordprocessingGroup" xmlns:wpi="http://schemas.microsoft.com/office/word/2010/wordprocessingInk" xmlns:wne="http://schemas.microsoft.com/office/word/2006/wordml" xmlns:wps="http://schemas.microsoft.com/office/word/2010/wordprocessingShape" mc:Ignorable="w14 w15 w16se w16cid w16 w16cex w16sdtdh wp14">
+<w:document xmlns:wpc="http://schemas.microsoft.com/office/word/2010/wordprocessingCanvas" xmlns:cx="http://schemas.microsoft.com/office/drawing/2014/chartex" xmlns:cx1="http://schemas.microsoft.com/office/drawing/2015/9/8/chartex" xmlns:cx2="http://schemas.microsoft.com/office/drawing/2015/10/21/chartex" xmlns:cx3="http://schemas.microsoft.com/office/drawing/2016/5/9/chartex" xmlns:cx4="http://schemas.microsoft.com/office/drawing/2016/5/10/chartex" xmlns:cx5="http://schemas.microsoft.com/office/drawing/2016/5/11/chartex" xmlns:cx6="http://schemas.microsoft.com/office/drawing/2016/5/12/chartex" xmlns:cx7="http://schemas.microsoft.com/office/drawing/2016/5/13/chartex" xmlns:cx8="http://schemas.microsoft.com/office/drawing/2016/5/14/chartex" xmlns:mc="http://schemas.openxmlformats.org/markup-compatibility/2006" xmlns:aink="http://schemas.microsoft.com/office/drawing/2016/ink" xmlns:am3d="http://schemas.microsoft.com/office/drawing/2017/model3d" xmlns:o="urn:schemas-microsoft-com:office:office" xmlns:oel="http://schemas.microsoft.com/office/2019/extlst" xmlns:r="http://schemas.openxmlformats.org/officeDocument/2006/relationships" xmlns:m="http://schemas.openxmlformats.org/officeDocument/2006/math" xmlns:v="urn:schemas-microsoft-com:vml" xmlns:wp14="http://schemas.microsoft.com/office/word/2010/wordprocessingDrawing" xmlns:wp="http://schemas.openxmlformats.org/drawingml/2006/wordprocessingDrawing" xmlns:w10="urn:schemas-microsoft-com:office:word" xmlns:w="http://schemas.openxmlformats.org/wordprocessingml/2006/main" xmlns:w14="http://schemas.microsoft.com/office/word/2010/wordml" xmlns:w15="http://schemas.microsoft.com/office/word/2012/wordml" xmlns:w16cex="http://schemas.microsoft.com/office/word/2018/wordml/cex" xmlns:w16cid="http://schemas.microsoft.com/office/word/2016/wordml/cid" xmlns:w16="http://schemas.microsoft.com/office/word/2018/wordml" xmlns:w16du="http://schemas.microsoft.com/office/word/2023/wordml/word16du" xmlns:w16sdtdh="http://schemas.microsoft.com/office/word/2020/wordml/sdtdatahash" xmlns:w16sdtfl="http://schemas.microsoft.com/office/word/2024/wordml/sdtformatlock" xmlns:w16se="http://schemas.microsoft.com/office/word/2015/wordml/symex" xmlns:wpg="http://schemas.microsoft.com/office/word/2010/wordprocessingGroup" xmlns:wpi="http://schemas.microsoft.com/office/word/2010/wordprocessingInk" xmlns:wne="http://schemas.microsoft.com/office/word/2006/wordml" xmlns:wps="http://schemas.microsoft.com/office/word/2010/wordprocessingShape" mc:Ignorable="w14 w15 w16se w16cid w16 w16cex w16sdtdh w16sdtfl w16du wp14">
   <w:body>
     <w:p>
       <w:pPr>
@@ -133,7 +133,7 @@
         </w:rPr>
         <w:tab/>
       </w:r>
-      <w:hyperlink r:id="rId7" w:history="1">
+      <w:hyperlink r:id="rId9" w:history="1">
         <w:r>
           <w:rPr>
             <w:rStyle w:val="Hyperlink"/>
@@ -225,23 +225,63 @@
           <w:sz w:val="18"/>
           <w:szCs w:val="18"/>
         </w:rPr>
-        <w:t>I am a data science and machine learning expert with a strong background in strategy consulting. I specialize in providing best possible solutions to business decision-makers using big data analytics. My technical experience across the entire data and analytics pipeline – from data engineering to machine learning to results presentation to stakeholders</w:t>
-      </w:r>
-      <w:r>
-        <w:rPr>
-          <w:color w:val="000000"/>
-          <w:sz w:val="18"/>
-          <w:szCs w:val="18"/>
-        </w:rPr>
-        <w:t xml:space="preserve"> – </w:t>
-      </w:r>
-      <w:r>
-        <w:rPr>
-          <w:color w:val="000000"/>
-          <w:sz w:val="18"/>
-          <w:szCs w:val="18"/>
-        </w:rPr>
-        <w:t>covers a wide range of industries from telecommunications to marketing and advertising to supply chain management.</w:t>
+        <w:t xml:space="preserve">I am </w:t>
+      </w:r>
+      <w:r>
+        <w:rPr>
+          <w:color w:val="000000"/>
+          <w:sz w:val="18"/>
+          <w:szCs w:val="18"/>
+        </w:rPr>
+        <w:t xml:space="preserve">a </w:t>
+      </w:r>
+      <w:r>
+        <w:rPr>
+          <w:color w:val="000000"/>
+          <w:sz w:val="18"/>
+          <w:szCs w:val="18"/>
+        </w:rPr>
+        <w:t>strategic data science leader with a track record of delivering multi</w:t>
+      </w:r>
+      <w:r>
+        <w:rPr>
+          <w:color w:val="000000"/>
+          <w:sz w:val="18"/>
+          <w:szCs w:val="18"/>
+        </w:rPr>
+        <w:t>million</w:t>
+      </w:r>
+      <w:r>
+        <w:rPr>
+          <w:color w:val="000000"/>
+          <w:sz w:val="18"/>
+          <w:szCs w:val="18"/>
+        </w:rPr>
+        <w:t xml:space="preserve"> dollar</w:t>
+      </w:r>
+      <w:r>
+        <w:rPr>
+          <w:color w:val="000000"/>
+          <w:sz w:val="18"/>
+          <w:szCs w:val="18"/>
+        </w:rPr>
+        <w:t xml:space="preserve"> business impact for Fortune 500 companies</w:t>
+      </w:r>
+      <w:r>
+        <w:rPr>
+          <w:color w:val="000000"/>
+          <w:sz w:val="18"/>
+          <w:szCs w:val="18"/>
+        </w:rPr>
+        <w:t xml:space="preserve"> and an e</w:t>
+      </w:r>
+      <w:r>
+        <w:rPr>
+          <w:color w:val="000000"/>
+          <w:sz w:val="18"/>
+          <w:szCs w:val="18"/>
+        </w:rPr>
+        <w:t>xpert in building and leading high-performing analytics teams to optimize global supply chains, drive business growth, and foster data-driven cultures.</w:t>
       </w:r>
     </w:p>
     <w:p>
@@ -267,7 +307,89 @@
           <w:sz w:val="18"/>
           <w:szCs w:val="18"/>
         </w:rPr>
-        <w:t>In my present capacity working for a global logistics and supply chain company, I am responsible for optimizing global operations by developing data-driven solutions and introducing self-service machine learning-based tools and processes that help promote the company’s competitive advantage and drive strategic business growth.</w:t>
+        <w:t xml:space="preserve">I am </w:t>
+      </w:r>
+      <w:r>
+        <w:rPr>
+          <w:color w:val="000000"/>
+          <w:sz w:val="18"/>
+          <w:szCs w:val="18"/>
+        </w:rPr>
+        <w:t>a data science and machine learning expert with a strong background in strategy consulting. I specialize in providing best possible solutions to business decision-makers using big data analytics. My technical experience across the entire data and analytics pipeline – from data engineering to machine learning to results presentation to stakeholders</w:t>
+      </w:r>
+      <w:r>
+        <w:rPr>
+          <w:color w:val="000000"/>
+          <w:sz w:val="18"/>
+          <w:szCs w:val="18"/>
+        </w:rPr>
+        <w:t xml:space="preserve"> – </w:t>
+      </w:r>
+      <w:r>
+        <w:rPr>
+          <w:color w:val="000000"/>
+          <w:sz w:val="18"/>
+          <w:szCs w:val="18"/>
+        </w:rPr>
+        <w:t>covers a wide range of industries from telecommunications to marketing and advertising to supply chain management.</w:t>
+      </w:r>
+    </w:p>
+    <w:p>
+      <w:pPr>
+        <w:pBdr>
+          <w:top w:val="nil"/>
+          <w:left w:val="nil"/>
+          <w:bottom w:val="nil"/>
+          <w:right w:val="nil"/>
+          <w:between w:val="nil"/>
+        </w:pBdr>
+        <w:spacing w:after="200"/>
+        <w:jc w:val="both"/>
+        <w:rPr>
+          <w:color w:val="000000"/>
+          <w:sz w:val="18"/>
+          <w:szCs w:val="18"/>
+        </w:rPr>
+      </w:pPr>
+      <w:r>
+        <w:rPr>
+          <w:color w:val="000000"/>
+          <w:sz w:val="18"/>
+          <w:szCs w:val="18"/>
+        </w:rPr>
+        <w:t xml:space="preserve">As </w:t>
+      </w:r>
+      <w:r>
+        <w:rPr>
+          <w:color w:val="000000"/>
+          <w:sz w:val="18"/>
+          <w:szCs w:val="18"/>
+        </w:rPr>
+        <w:t xml:space="preserve">Head of </w:t>
+      </w:r>
+      <w:r>
+        <w:rPr>
+          <w:color w:val="000000"/>
+          <w:sz w:val="18"/>
+          <w:szCs w:val="18"/>
+        </w:rPr>
+        <w:t>Supply Chain Analytics at Maersk</w:t>
+      </w:r>
+      <w:r>
+        <w:rPr>
+          <w:color w:val="000000"/>
+          <w:sz w:val="18"/>
+          <w:szCs w:val="18"/>
+        </w:rPr>
+        <w:t xml:space="preserve"> Contract Logistics</w:t>
+      </w:r>
+      <w:r>
+        <w:rPr>
+          <w:color w:val="000000"/>
+          <w:sz w:val="18"/>
+          <w:szCs w:val="18"/>
+        </w:rPr>
+        <w:t>, I lead a global team in optimizing logistics operations by developing data-driven solutions and introducing self-service machine learning-based tools and processes that help promote the company's competitive advantage and drive strategic business growth.</w:t>
       </w:r>
     </w:p>
     <w:p>
@@ -375,7 +497,15 @@
           <w:sz w:val="18"/>
           <w:szCs w:val="18"/>
         </w:rPr>
-        <w:t>Directing the $400MM USD network expansion of a North American telecommunications carrier by running a predictive big data simulation that leveraged a terabyte-scale database to forecast sales on the customer level and developed a detailed network plan with specifications down to last-mile connections to customer premises.</w:t>
+        <w:t xml:space="preserve">Directing the $400MM USD network expansion of </w:t>
+      </w:r>
+      <w:r>
+        <w:rPr>
+          <w:color w:val="000000"/>
+          <w:sz w:val="18"/>
+          <w:szCs w:val="18"/>
+        </w:rPr>
+        <w:t>a North American telecommunications carrier by running a predictive big data simulation that leveraged a terabyte-scale database to forecast sales on the customer level.</w:t>
       </w:r>
     </w:p>
     <w:p>
@@ -404,7 +534,7 @@
           <w:sz w:val="18"/>
           <w:szCs w:val="18"/>
         </w:rPr>
-        <w:t>Generating client sales lift of up to 13% by creating a large-scale media portfolio optimization program that was used across the Asia Pacific. The algorithm used was custom-built to accommodate large and complex problems such as multiple year cross-market and cross-portfolio optimization of media assets at a weekly level.</w:t>
+        <w:t>Generating client sales lift of up to 13% by creating a large-scale media portfolio optimization program that was used across the Asia Pacific.</w:t>
       </w:r>
     </w:p>
     <w:p>
@@ -433,7 +563,7 @@
           <w:sz w:val="18"/>
           <w:szCs w:val="18"/>
         </w:rPr>
-        <w:t>Developing an automated flu-tracker that predicts flu incidence based on variables such as weather and search interest to help schedule marketing campaigns for cold and flu medicine. The flu-tracker was piloted across 5 markets in Australia and was subsequently rolled out to other Asia-Pacific countries.</w:t>
+        <w:t>Leading the development of a global emissions reporting platform and directing strategic supply chain network redesigns for Fortune 500 clients such as Mars, Nike, and IKEA at Maersk.</w:t>
       </w:r>
     </w:p>
     <w:p>
@@ -462,7 +592,7 @@
           <w:sz w:val="18"/>
           <w:szCs w:val="18"/>
         </w:rPr>
-        <w:t xml:space="preserve">Successfully predicting the winning candidate in the 2016 Philippine national elections months before traditional analysis as part of a competitive analysis for a client political party. Self-developed econometric models used measured the effect of media and non-media factors on candidate popularity. </w:t>
+        <w:t>Developing an automated flu-tracker that predicts flu incidence based on variables such as weather and search interest to help schedule marketing campaigns for cold and flu medicine.</w:t>
       </w:r>
     </w:p>
     <w:p>
@@ -478,19 +608,20 @@
           <w:right w:val="nil"/>
           <w:between w:val="nil"/>
         </w:pBdr>
-        <w:rPr>
-          <w:color w:val="000000"/>
-          <w:sz w:val="18"/>
-          <w:szCs w:val="18"/>
-        </w:rPr>
-      </w:pPr>
-      <w:r>
-        <w:rPr>
-          <w:color w:val="000000"/>
-          <w:sz w:val="18"/>
-          <w:szCs w:val="18"/>
-        </w:rPr>
-        <w:t>Improving user interactions in a chat bot app for a multinational insurance company using insights from natural language processing, resulting in an active user count increase of 73%.</w:t>
+        <w:jc w:val="both"/>
+        <w:rPr>
+          <w:color w:val="000000"/>
+          <w:sz w:val="18"/>
+          <w:szCs w:val="18"/>
+        </w:rPr>
+      </w:pPr>
+      <w:r>
+        <w:rPr>
+          <w:color w:val="000000"/>
+          <w:sz w:val="18"/>
+          <w:szCs w:val="18"/>
+        </w:rPr>
+        <w:t>Successfully predicting the winning candidate in the 2016 Philippine national elections months before traditional analysis as part of a competitive analysis for a client political party.</w:t>
       </w:r>
     </w:p>
     <w:p>
@@ -519,9 +650,38 @@
           <w:sz w:val="18"/>
           <w:szCs w:val="18"/>
         </w:rPr>
+        <w:t>Improving user interactions in a chatbot app for a multinational insurance company using insights from natural language processing, resulting in an active user count increase of 73%.</w:t>
+      </w:r>
+    </w:p>
+    <w:p>
+      <w:pPr>
+        <w:numPr>
+          <w:ilvl w:val="0"/>
+          <w:numId w:val="5"/>
+        </w:numPr>
+        <w:pBdr>
+          <w:top w:val="nil"/>
+          <w:left w:val="nil"/>
+          <w:bottom w:val="nil"/>
+          <w:right w:val="nil"/>
+          <w:between w:val="nil"/>
+        </w:pBdr>
+        <w:jc w:val="both"/>
+        <w:rPr>
+          <w:color w:val="000000"/>
+          <w:sz w:val="18"/>
+          <w:szCs w:val="18"/>
+        </w:rPr>
+      </w:pPr>
+      <w:r>
+        <w:rPr>
+          <w:color w:val="000000"/>
+          <w:sz w:val="18"/>
+          <w:szCs w:val="18"/>
+        </w:rPr>
         <w:t xml:space="preserve">Spearheading the data science and data engineering aspect of an analysis of social media user behavior over the Chinese New Year. </w:t>
       </w:r>
-      <w:hyperlink r:id="rId8" w:history="1">
+      <w:hyperlink r:id="rId10" w:history="1">
         <w:r>
           <w:rPr>
             <w:rStyle w:val="Hyperlink"/>
@@ -723,7 +883,7 @@
         </w:rPr>
         <w:t xml:space="preserve">My </w:t>
       </w:r>
-      <w:hyperlink r:id="rId9" w:history="1">
+      <w:hyperlink r:id="rId11" w:history="1">
         <w:r>
           <w:rPr>
             <w:rStyle w:val="Hyperlink"/>
@@ -740,7 +900,7 @@
         </w:rPr>
         <w:t xml:space="preserve"> has been </w:t>
       </w:r>
-      <w:hyperlink r:id="rId10" w:history="1">
+      <w:hyperlink r:id="rId12" w:history="1">
         <w:r>
           <w:rPr>
             <w:rStyle w:val="Hyperlink"/>
@@ -887,42 +1047,6 @@
           <w:right w:val="nil"/>
           <w:between w:val="nil"/>
         </w:pBdr>
-        <w:spacing w:after="200"/>
-        <w:jc w:val="both"/>
-        <w:rPr>
-          <w:color w:val="000000"/>
-          <w:sz w:val="18"/>
-          <w:szCs w:val="18"/>
-        </w:rPr>
-      </w:pPr>
-    </w:p>
-    <w:p>
-      <w:pPr>
-        <w:pBdr>
-          <w:top w:val="nil"/>
-          <w:left w:val="nil"/>
-          <w:bottom w:val="nil"/>
-          <w:right w:val="nil"/>
-          <w:between w:val="nil"/>
-        </w:pBdr>
-        <w:spacing w:after="200"/>
-        <w:jc w:val="both"/>
-        <w:rPr>
-          <w:color w:val="000000"/>
-          <w:sz w:val="18"/>
-          <w:szCs w:val="18"/>
-        </w:rPr>
-      </w:pPr>
-    </w:p>
-    <w:p>
-      <w:pPr>
-        <w:pBdr>
-          <w:top w:val="nil"/>
-          <w:left w:val="nil"/>
-          <w:bottom w:val="nil"/>
-          <w:right w:val="nil"/>
-          <w:between w:val="nil"/>
-        </w:pBdr>
         <w:jc w:val="center"/>
         <w:rPr>
           <w:color w:val="000000"/>
@@ -937,6 +1061,7 @@
           <w:sz w:val="36"/>
           <w:szCs w:val="36"/>
         </w:rPr>
+        <w:lastRenderedPageBreak/>
         <w:t>Work Experience</w:t>
       </w:r>
       <w:r>
@@ -981,7 +1106,7 @@
           <w:sz w:val="28"/>
           <w:szCs w:val="28"/>
         </w:rPr>
-        <w:t xml:space="preserve">Senior </w:t>
+        <w:t>Head of</w:t>
       </w:r>
       <w:r>
         <w:rPr>
@@ -990,25 +1115,7 @@
           <w:sz w:val="28"/>
           <w:szCs w:val="28"/>
         </w:rPr>
-        <w:t>Manage</w:t>
-      </w:r>
-      <w:r>
-        <w:rPr>
-          <w:b/>
-          <w:color w:val="000000"/>
-          <w:sz w:val="28"/>
-          <w:szCs w:val="28"/>
-        </w:rPr>
-        <w:t>r</w:t>
-      </w:r>
-      <w:r>
-        <w:rPr>
-          <w:b/>
-          <w:color w:val="000000"/>
-          <w:sz w:val="28"/>
-          <w:szCs w:val="28"/>
-        </w:rPr>
-        <w:t>, Supply Chain Analytics</w:t>
+        <w:t xml:space="preserve"> Supply Chain Analytics</w:t>
       </w:r>
     </w:p>
     <w:p>
@@ -1042,7 +1149,7 @@
           <w:sz w:val="24"/>
           <w:szCs w:val="24"/>
         </w:rPr>
-        <w:t>Omnichannel Fulfilment</w:t>
+        <w:t>Contract Logistics</w:t>
       </w:r>
       <w:r>
         <w:rPr>
@@ -1152,39 +1259,7 @@
           <w:sz w:val="18"/>
           <w:szCs w:val="18"/>
         </w:rPr>
-        <w:t xml:space="preserve">Developed self-service supply chain optimization software including applications for Supply Chain Network Design (SCND), Center of Gravity (CoG) facility location analysis, and Traveling Salesman Problem (TSP) </w:t>
-      </w:r>
-      <w:r>
-        <w:rPr>
-          <w:color w:val="000000"/>
-          <w:sz w:val="18"/>
-          <w:szCs w:val="18"/>
-        </w:rPr>
-        <w:t xml:space="preserve">vehicle routing </w:t>
-      </w:r>
-      <w:r>
-        <w:rPr>
-          <w:color w:val="000000"/>
-          <w:sz w:val="18"/>
-          <w:szCs w:val="18"/>
-        </w:rPr>
-        <w:t>optimization. These empower in-country teams to make informed strategic decisions in configuring logistics supply chains</w:t>
-      </w:r>
-      <w:r>
-        <w:rPr>
-          <w:color w:val="000000"/>
-          <w:sz w:val="18"/>
-          <w:szCs w:val="18"/>
-        </w:rPr>
-        <w:t xml:space="preserve"> to minimize costs and reduce lead times</w:t>
-      </w:r>
-      <w:r>
-        <w:rPr>
-          <w:color w:val="000000"/>
-          <w:sz w:val="18"/>
-          <w:szCs w:val="18"/>
-        </w:rPr>
-        <w:t>.</w:t>
+        <w:t>Directed numerous global and regional supply chain network design (SCND), center-of-gravity, and consolidation analysis studies for key clients including Mars, Crocs, IKEA, Nike, Levi's, Lululemon, and Carter's, delivering optimized logistics solutions and supporting contract renewals and new business acquisition.</w:t>
       </w:r>
     </w:p>
     <w:p>
@@ -1212,23 +1287,23 @@
           <w:sz w:val="18"/>
           <w:szCs w:val="18"/>
         </w:rPr>
-        <w:t xml:space="preserve">Led the creation of Omnichannel Fulfilment's </w:t>
-      </w:r>
-      <w:r>
-        <w:rPr>
-          <w:color w:val="000000"/>
-          <w:sz w:val="18"/>
-          <w:szCs w:val="18"/>
-        </w:rPr>
-        <w:t xml:space="preserve">cloud </w:t>
-      </w:r>
-      <w:r>
-        <w:rPr>
-          <w:color w:val="000000"/>
-          <w:sz w:val="18"/>
-          <w:szCs w:val="18"/>
-        </w:rPr>
-        <w:t>data lake to serve as a unified analytics platform combining warehouse, transport, labor productivity, and external data for use in dashboards, forecasting, and machine learning.</w:t>
+        <w:t xml:space="preserve">Spearheaded the technical development and deployment of a global </w:t>
+      </w:r>
+      <w:r>
+        <w:rPr>
+          <w:color w:val="000000"/>
+          <w:sz w:val="18"/>
+          <w:szCs w:val="18"/>
+        </w:rPr>
+        <w:t xml:space="preserve">customer-level </w:t>
+      </w:r>
+      <w:r>
+        <w:rPr>
+          <w:color w:val="000000"/>
+          <w:sz w:val="18"/>
+          <w:szCs w:val="18"/>
+        </w:rPr>
+        <w:t>facility and transport emissions reporting platform, enhancing Maersk's sustainability offerings and transparency for customers.</w:t>
       </w:r>
     </w:p>
     <w:p>
@@ -1256,7 +1331,47 @@
           <w:sz w:val="18"/>
           <w:szCs w:val="18"/>
         </w:rPr>
-        <w:t>Created Robotic Process Automation (RPA) pipelines to digitize and automate creation of documents including certificates of origin for customs processing, truck loading plans for transport, and other use cases to reduce repetitive manual work.</w:t>
+        <w:t xml:space="preserve">Drove </w:t>
+      </w:r>
+      <w:r>
+        <w:rPr>
+          <w:color w:val="000000"/>
+          <w:sz w:val="18"/>
+          <w:szCs w:val="18"/>
+        </w:rPr>
+        <w:t>data-driven decision-making across the organization by creating and rolling out critical business intelligence tools, including a</w:t>
+      </w:r>
+      <w:r>
+        <w:rPr>
+          <w:color w:val="000000"/>
+          <w:sz w:val="18"/>
+          <w:szCs w:val="18"/>
+        </w:rPr>
+        <w:t>n</w:t>
+      </w:r>
+      <w:r>
+        <w:rPr>
+          <w:color w:val="000000"/>
+          <w:sz w:val="18"/>
+          <w:szCs w:val="18"/>
+        </w:rPr>
+        <w:t xml:space="preserve"> Active Pipeline Dashboard </w:t>
+      </w:r>
+      <w:r>
+        <w:rPr>
+          <w:color w:val="000000"/>
+          <w:sz w:val="18"/>
+          <w:szCs w:val="18"/>
+        </w:rPr>
+        <w:t xml:space="preserve">to track sales opportunities from Salesforce </w:t>
+      </w:r>
+      <w:r>
+        <w:rPr>
+          <w:color w:val="000000"/>
+          <w:sz w:val="18"/>
+          <w:szCs w:val="18"/>
+        </w:rPr>
+        <w:t>and standardized KPI dashboards for major clients.</w:t>
       </w:r>
     </w:p>
     <w:p>
@@ -1284,39 +1399,55 @@
           <w:sz w:val="18"/>
           <w:szCs w:val="18"/>
         </w:rPr>
-        <w:t xml:space="preserve">Trained a </w:t>
-      </w:r>
-      <w:r>
-        <w:rPr>
-          <w:color w:val="000000"/>
-          <w:sz w:val="18"/>
-          <w:szCs w:val="18"/>
-        </w:rPr>
-        <w:t xml:space="preserve">deep learning </w:t>
-      </w:r>
-      <w:r>
-        <w:rPr>
-          <w:color w:val="000000"/>
-          <w:sz w:val="18"/>
-          <w:szCs w:val="18"/>
-        </w:rPr>
-        <w:t xml:space="preserve">language model </w:t>
-      </w:r>
-      <w:r>
-        <w:rPr>
-          <w:color w:val="000000"/>
-          <w:sz w:val="18"/>
-          <w:szCs w:val="18"/>
-        </w:rPr>
-        <w:t xml:space="preserve">to </w:t>
-      </w:r>
-      <w:r>
-        <w:rPr>
-          <w:color w:val="000000"/>
-          <w:sz w:val="18"/>
-          <w:szCs w:val="18"/>
-        </w:rPr>
-        <w:t>parse freeform customer addresses and extract relevant fields such as zip codes, building floors, provinces, and cities.</w:t>
+        <w:t>Guide</w:t>
+      </w:r>
+      <w:r>
+        <w:rPr>
+          <w:color w:val="000000"/>
+          <w:sz w:val="18"/>
+          <w:szCs w:val="18"/>
+        </w:rPr>
+        <w:t>d</w:t>
+      </w:r>
+      <w:r>
+        <w:rPr>
+          <w:color w:val="000000"/>
+          <w:sz w:val="18"/>
+          <w:szCs w:val="18"/>
+        </w:rPr>
+        <w:t xml:space="preserve"> the technical and strategic direction for the migration of core platforms, including the Labor Management System (LMS), and suppor</w:t>
+      </w:r>
+      <w:r>
+        <w:rPr>
+          <w:color w:val="000000"/>
+          <w:sz w:val="18"/>
+          <w:szCs w:val="18"/>
+        </w:rPr>
+        <w:t>ted</w:t>
+      </w:r>
+      <w:r>
+        <w:rPr>
+          <w:color w:val="000000"/>
+          <w:sz w:val="18"/>
+          <w:szCs w:val="18"/>
+        </w:rPr>
+        <w:t xml:space="preserve"> the adoption of new </w:t>
+      </w:r>
+      <w:r>
+        <w:rPr>
+          <w:color w:val="000000"/>
+          <w:sz w:val="18"/>
+          <w:szCs w:val="18"/>
+        </w:rPr>
+        <w:t xml:space="preserve">Enterprise Resource Planning (ERP) </w:t>
+      </w:r>
+      <w:r>
+        <w:rPr>
+          <w:color w:val="000000"/>
+          <w:sz w:val="18"/>
+          <w:szCs w:val="18"/>
+        </w:rPr>
+        <w:t>systems, building control towers for clients like Michelin.</w:t>
       </w:r>
     </w:p>
     <w:p>
@@ -1344,7 +1475,7 @@
           <w:sz w:val="18"/>
           <w:szCs w:val="18"/>
         </w:rPr>
-        <w:t>Deployed regional transport management dashboards across Asia Pacific, allowing transport operations teams to monitor and manage real-time delivery status, truck utilization, and shipment consolidation.</w:t>
+        <w:t>Led and mentored the Supply Chain Analytics team through the Maersk integration, fostering a culture of continuous improvement and empowering regional teams through Power BI training programs to enhance self-service analytics capabilities.</w:t>
       </w:r>
     </w:p>
     <w:p>
@@ -1372,7 +1503,7 @@
           <w:sz w:val="18"/>
           <w:szCs w:val="18"/>
         </w:rPr>
-        <w:t>Developed data pipelines for automating greenhouse gas emission reporting for improving road transport sustainability, taking account of road distance, truck types, and vehicle loading.</w:t>
+        <w:t>Developed self-service supply chain optimization software including applications for Supply Chain Network Design (SCND) and Center of Gravity (CoG) facility location analysis to empower in-country teams.</w:t>
       </w:r>
     </w:p>
     <w:p>
@@ -1400,23 +1531,39 @@
           <w:sz w:val="18"/>
           <w:szCs w:val="18"/>
         </w:rPr>
-        <w:t xml:space="preserve">Deployed </w:t>
-      </w:r>
-      <w:r>
-        <w:rPr>
-          <w:color w:val="000000"/>
-          <w:sz w:val="18"/>
-          <w:szCs w:val="18"/>
-        </w:rPr>
-        <w:t xml:space="preserve">a </w:t>
-      </w:r>
-      <w:r>
-        <w:rPr>
-          <w:color w:val="000000"/>
-          <w:sz w:val="18"/>
-          <w:szCs w:val="18"/>
-        </w:rPr>
-        <w:t>labor management system to monitor and improve manhour productivity.</w:t>
+        <w:t xml:space="preserve">Led the creation of </w:t>
+      </w:r>
+      <w:r>
+        <w:rPr>
+          <w:color w:val="000000"/>
+          <w:sz w:val="18"/>
+          <w:szCs w:val="18"/>
+        </w:rPr>
+        <w:t>a</w:t>
+      </w:r>
+      <w:r>
+        <w:rPr>
+          <w:color w:val="000000"/>
+          <w:sz w:val="18"/>
+          <w:szCs w:val="18"/>
+        </w:rPr>
+        <w:t xml:space="preserve"> </w:t>
+      </w:r>
+      <w:r>
+        <w:rPr>
+          <w:color w:val="000000"/>
+          <w:sz w:val="18"/>
+          <w:szCs w:val="18"/>
+        </w:rPr>
+        <w:t xml:space="preserve">cloud </w:t>
+      </w:r>
+      <w:r>
+        <w:rPr>
+          <w:color w:val="000000"/>
+          <w:sz w:val="18"/>
+          <w:szCs w:val="18"/>
+        </w:rPr>
+        <w:t>data lake to serve as a unified analytics platform combining warehouse, transport, labor productivity, and external data for use in dashboards, forecasting, and machine learning.</w:t>
       </w:r>
     </w:p>
     <w:p>
@@ -1444,100 +1591,8 @@
           <w:sz w:val="18"/>
           <w:szCs w:val="18"/>
         </w:rPr>
-        <w:t>Conducted regional supply chain network design studies for major brands in sectors including fashion, healthcare, food, and technology.</w:t>
-      </w:r>
-    </w:p>
-    <w:p>
-      <w:pPr>
-        <w:pBdr>
-          <w:top w:val="nil"/>
-          <w:left w:val="nil"/>
-          <w:bottom w:val="nil"/>
-          <w:right w:val="nil"/>
-          <w:between w:val="nil"/>
-        </w:pBdr>
-        <w:ind w:left="360"/>
-        <w:rPr>
-          <w:color w:val="000000"/>
-          <w:sz w:val="18"/>
-          <w:szCs w:val="18"/>
-        </w:rPr>
-      </w:pPr>
-    </w:p>
-    <w:p>
-      <w:pPr>
-        <w:rPr>
-          <w:b/>
-          <w:color w:val="000000"/>
-          <w:sz w:val="28"/>
-          <w:szCs w:val="28"/>
-        </w:rPr>
-      </w:pPr>
-      <w:r>
-        <w:rPr>
-          <w:b/>
-          <w:color w:val="000000"/>
-          <w:sz w:val="28"/>
-          <w:szCs w:val="28"/>
-        </w:rPr>
-        <w:t>Senior Manager – Data Science, Global Supply Chain Analytics</w:t>
-      </w:r>
-    </w:p>
-    <w:p>
-      <w:pPr>
-        <w:rPr>
-          <w:b/>
-          <w:color w:val="000000"/>
-          <w:sz w:val="24"/>
-          <w:szCs w:val="24"/>
-        </w:rPr>
-      </w:pPr>
-      <w:r>
-        <w:rPr>
-          <w:b/>
-          <w:sz w:val="24"/>
-          <w:szCs w:val="24"/>
-        </w:rPr>
-        <w:t xml:space="preserve">LF Logistics </w:t>
-      </w:r>
-      <w:r>
-        <w:rPr>
-          <w:b/>
-          <w:color w:val="000000"/>
-          <w:sz w:val="24"/>
-          <w:szCs w:val="24"/>
-        </w:rPr>
-        <w:t>(Hong Kong)</w:t>
-      </w:r>
-    </w:p>
-    <w:p>
-      <w:pPr>
-        <w:rPr>
-          <w:b/>
-          <w:color w:val="000000"/>
-          <w:sz w:val="20"/>
-          <w:szCs w:val="20"/>
-        </w:rPr>
-      </w:pPr>
-      <w:r>
-        <w:rPr>
-          <w:b/>
-          <w:color w:val="000000"/>
-          <w:sz w:val="20"/>
-          <w:szCs w:val="20"/>
-        </w:rPr>
-        <w:t>(Apr 2019 to Apr 2023)</w:t>
-      </w:r>
-    </w:p>
-    <w:p>
-      <w:pPr>
-        <w:rPr>
-          <w:b/>
-          <w:color w:val="000000"/>
-          <w:sz w:val="20"/>
-          <w:szCs w:val="20"/>
-        </w:rPr>
-      </w:pPr>
+        <w:t>Created Robotic Process Automation (RPA) pipelines to digitize and automate creation of documents including certificates of origin for customs processing, truck loading plans for transport, and other use cases to reduce repetitive manual work.</w:t>
+      </w:r>
     </w:p>
     <w:p>
       <w:pPr>
@@ -1564,7 +1619,63 @@
           <w:sz w:val="18"/>
           <w:szCs w:val="18"/>
         </w:rPr>
-        <w:t>Responsible for building the end-to-end supply chain of the future, digitized from concept to customer, powered by data and analytics.</w:t>
+        <w:t xml:space="preserve">Trained a </w:t>
+      </w:r>
+      <w:r>
+        <w:rPr>
+          <w:color w:val="000000"/>
+          <w:sz w:val="18"/>
+          <w:szCs w:val="18"/>
+        </w:rPr>
+        <w:t xml:space="preserve">deep learning </w:t>
+      </w:r>
+      <w:r>
+        <w:rPr>
+          <w:color w:val="000000"/>
+          <w:sz w:val="18"/>
+          <w:szCs w:val="18"/>
+        </w:rPr>
+        <w:t xml:space="preserve">transformer </w:t>
+      </w:r>
+      <w:r>
+        <w:rPr>
+          <w:color w:val="000000"/>
+          <w:sz w:val="18"/>
+          <w:szCs w:val="18"/>
+        </w:rPr>
+        <w:t xml:space="preserve">language model </w:t>
+      </w:r>
+      <w:r>
+        <w:rPr>
+          <w:color w:val="000000"/>
+          <w:sz w:val="18"/>
+          <w:szCs w:val="18"/>
+        </w:rPr>
+        <w:t xml:space="preserve">to </w:t>
+      </w:r>
+      <w:r>
+        <w:rPr>
+          <w:color w:val="000000"/>
+          <w:sz w:val="18"/>
+          <w:szCs w:val="18"/>
+        </w:rPr>
+        <w:t>parse freeform customer addresses and extract relevant fields such as zip codes, building floors, provinces, and cities.</w:t>
+      </w:r>
+      <w:r>
+        <w:rPr>
+          <w:color w:val="000000"/>
+          <w:sz w:val="18"/>
+          <w:szCs w:val="18"/>
+        </w:rPr>
+        <w:tab/>
+      </w:r>
+      <w:r>
+        <w:rPr>
+          <w:color w:val="000000"/>
+          <w:sz w:val="18"/>
+          <w:szCs w:val="18"/>
+        </w:rPr>
+        <w:tab/>
       </w:r>
     </w:p>
     <w:p>
@@ -1592,8 +1703,116 @@
           <w:sz w:val="18"/>
           <w:szCs w:val="18"/>
         </w:rPr>
-        <w:t>Led the development of the data science platform for LF Sourcing’s costing center of excellence, the first of its kind in the industry, built to provide merchandisers with insights for vendor negotiation and strategic sourcing.</w:t>
-      </w:r>
+        <w:t>Deployed regional transport management dashboards across</w:t>
+      </w:r>
+      <w:r>
+        <w:rPr>
+          <w:color w:val="000000"/>
+          <w:sz w:val="18"/>
+          <w:szCs w:val="18"/>
+        </w:rPr>
+        <w:t xml:space="preserve"> the</w:t>
+      </w:r>
+      <w:r>
+        <w:rPr>
+          <w:color w:val="000000"/>
+          <w:sz w:val="18"/>
+          <w:szCs w:val="18"/>
+        </w:rPr>
+        <w:t xml:space="preserve"> Asia Pacific, allowing transport operations teams to monitor and manage real-time delivery status, truck utilization, and shipment consolidation.</w:t>
+      </w:r>
+    </w:p>
+    <w:p>
+      <w:pPr>
+        <w:pBdr>
+          <w:top w:val="nil"/>
+          <w:left w:val="nil"/>
+          <w:bottom w:val="nil"/>
+          <w:right w:val="nil"/>
+          <w:between w:val="nil"/>
+        </w:pBdr>
+        <w:ind w:left="360"/>
+        <w:rPr>
+          <w:color w:val="000000"/>
+          <w:sz w:val="18"/>
+          <w:szCs w:val="18"/>
+        </w:rPr>
+      </w:pPr>
+    </w:p>
+    <w:p>
+      <w:pPr>
+        <w:rPr>
+          <w:b/>
+          <w:color w:val="000000"/>
+          <w:sz w:val="28"/>
+          <w:szCs w:val="28"/>
+        </w:rPr>
+      </w:pPr>
+      <w:r>
+        <w:rPr>
+          <w:b/>
+          <w:color w:val="000000"/>
+          <w:sz w:val="28"/>
+          <w:szCs w:val="28"/>
+        </w:rPr>
+        <w:t>Senior Manager – Data Science, Global Supply Chain Analytics</w:t>
+      </w:r>
+    </w:p>
+    <w:p>
+      <w:pPr>
+        <w:rPr>
+          <w:b/>
+          <w:color w:val="000000"/>
+          <w:sz w:val="24"/>
+          <w:szCs w:val="24"/>
+        </w:rPr>
+      </w:pPr>
+      <w:r>
+        <w:rPr>
+          <w:b/>
+          <w:sz w:val="24"/>
+          <w:szCs w:val="24"/>
+        </w:rPr>
+        <w:t xml:space="preserve">LF Logistics </w:t>
+      </w:r>
+      <w:r>
+        <w:rPr>
+          <w:b/>
+          <w:color w:val="000000"/>
+          <w:sz w:val="24"/>
+          <w:szCs w:val="24"/>
+        </w:rPr>
+        <w:t>(Hong Kong)</w:t>
+      </w:r>
+    </w:p>
+    <w:p>
+      <w:pPr>
+        <w:rPr>
+          <w:b/>
+          <w:color w:val="000000"/>
+          <w:sz w:val="20"/>
+          <w:szCs w:val="20"/>
+        </w:rPr>
+      </w:pPr>
+      <w:r>
+        <w:rPr>
+          <w:b/>
+          <w:color w:val="000000"/>
+          <w:sz w:val="20"/>
+          <w:szCs w:val="20"/>
+        </w:rPr>
+        <w:t>(Apr 2019 to Apr 2023)</w:t>
+      </w:r>
+    </w:p>
+    <w:p>
+      <w:pPr>
+        <w:rPr>
+          <w:b/>
+          <w:color w:val="000000"/>
+          <w:sz w:val="20"/>
+          <w:szCs w:val="20"/>
+        </w:rPr>
+      </w:pPr>
     </w:p>
     <w:p>
       <w:pPr>
@@ -1620,39 +1839,7 @@
           <w:sz w:val="18"/>
           <w:szCs w:val="18"/>
         </w:rPr>
-        <w:t>Streamlined the machine learning application development and deployment process from two months to two weeks by</w:t>
-      </w:r>
-      <w:r>
-        <w:rPr>
-          <w:color w:val="000000"/>
-          <w:sz w:val="18"/>
-          <w:szCs w:val="18"/>
-        </w:rPr>
-        <w:t xml:space="preserve"> </w:t>
-      </w:r>
-      <w:r>
-        <w:rPr>
-          <w:color w:val="000000"/>
-          <w:sz w:val="18"/>
-          <w:szCs w:val="18"/>
-        </w:rPr>
-        <w:t>implementing MLOps best practices and automating continuous integration (CI), continuous delivery (CD), and continuous training</w:t>
-      </w:r>
-      <w:r>
-        <w:rPr>
-          <w:color w:val="000000"/>
-          <w:sz w:val="18"/>
-          <w:szCs w:val="18"/>
-        </w:rPr>
-        <w:t xml:space="preserve"> </w:t>
-      </w:r>
-      <w:r>
-        <w:rPr>
-          <w:color w:val="000000"/>
-          <w:sz w:val="18"/>
-          <w:szCs w:val="18"/>
-        </w:rPr>
-        <w:t>(CT) for machine learning systems.</w:t>
+        <w:t>Responsible for building the end-to-end supply chain of the future, digitized from concept to customer, powered by data and analytics.</w:t>
       </w:r>
     </w:p>
     <w:p>
@@ -1680,7 +1867,7 @@
           <w:sz w:val="18"/>
           <w:szCs w:val="18"/>
         </w:rPr>
-        <w:t>Built regional control tower dashboard systems for Nike and Colgate Palmolive to improve real-time visibility and control over logistics operations across countries for managers and process owners both within LF Logistics and from the client.</w:t>
+        <w:t>Led the development of the data science platform for LF Sourcing's costing center of excellence, the first of its kind in the industry, built to provide merchandisers with insights for vendor negotiation and strategic sourcing.</w:t>
       </w:r>
     </w:p>
     <w:p>
@@ -1708,23 +1895,7 @@
           <w:sz w:val="18"/>
           <w:szCs w:val="18"/>
         </w:rPr>
-        <w:t>Created a</w:t>
-      </w:r>
-      <w:r>
-        <w:rPr>
-          <w:color w:val="000000"/>
-          <w:sz w:val="18"/>
-          <w:szCs w:val="18"/>
-        </w:rPr>
-        <w:t xml:space="preserve"> few-shot learning</w:t>
-      </w:r>
-      <w:r>
-        <w:rPr>
-          <w:color w:val="000000"/>
-          <w:sz w:val="18"/>
-          <w:szCs w:val="18"/>
-        </w:rPr>
-        <w:t xml:space="preserve"> SKU-level demand prediction system for Nike to improve inventory planning especially for new seasonal designs.</w:t>
+        <w:t>Developed and implemented the SCA Portal, the foundational data analytics platform for the team, and brought in UI/UX skills to enable front-end development for AI/ML solutions.</w:t>
       </w:r>
     </w:p>
     <w:p>
@@ -1752,7 +1923,7 @@
           <w:sz w:val="18"/>
           <w:szCs w:val="18"/>
         </w:rPr>
-        <w:t>Managed end-to-end data science application development from data pipeline creation, model training, to model deployment.</w:t>
+        <w:t>Championed data literacy across the organization by establishing the Tableau Users Community and personally developing and delivering a training program to over 200 management employees.</w:t>
       </w:r>
     </w:p>
     <w:p>
@@ -1780,23 +1951,71 @@
           <w:sz w:val="18"/>
           <w:szCs w:val="18"/>
         </w:rPr>
-        <w:t>Developed standard modular code libraries such as model retraining scripts and Dash graphical user interfaces that are being used</w:t>
-      </w:r>
-      <w:r>
-        <w:rPr>
-          <w:color w:val="000000"/>
-          <w:sz w:val="18"/>
-          <w:szCs w:val="18"/>
-        </w:rPr>
-        <w:t xml:space="preserve"> </w:t>
-      </w:r>
-      <w:r>
-        <w:rPr>
-          <w:color w:val="000000"/>
-          <w:sz w:val="18"/>
-          <w:szCs w:val="18"/>
-        </w:rPr>
-        <w:t>in LF data science projects for various business units.</w:t>
+        <w:t xml:space="preserve">Built regional control tower dashboard systems for </w:t>
+      </w:r>
+      <w:r>
+        <w:rPr>
+          <w:color w:val="000000"/>
+          <w:sz w:val="18"/>
+          <w:szCs w:val="18"/>
+        </w:rPr>
+        <w:t xml:space="preserve">accounts such as </w:t>
+      </w:r>
+      <w:r>
+        <w:rPr>
+          <w:color w:val="000000"/>
+          <w:sz w:val="18"/>
+          <w:szCs w:val="18"/>
+        </w:rPr>
+        <w:t>Nike and Colgate Palmolive to improve real-time visibility and control over logistics operations</w:t>
+      </w:r>
+      <w:r>
+        <w:rPr>
+          <w:color w:val="000000"/>
+          <w:sz w:val="18"/>
+          <w:szCs w:val="18"/>
+        </w:rPr>
+        <w:t xml:space="preserve"> using tools such as Plotly Dash, Tableau</w:t>
+      </w:r>
+      <w:r>
+        <w:rPr>
+          <w:color w:val="000000"/>
+          <w:sz w:val="18"/>
+          <w:szCs w:val="18"/>
+        </w:rPr>
+        <w:t>, Power BI</w:t>
+      </w:r>
+      <w:r>
+        <w:rPr>
+          <w:color w:val="000000"/>
+          <w:sz w:val="18"/>
+          <w:szCs w:val="18"/>
+        </w:rPr>
+        <w:t>,</w:t>
+      </w:r>
+      <w:r>
+        <w:rPr>
+          <w:color w:val="000000"/>
+          <w:sz w:val="18"/>
+          <w:szCs w:val="18"/>
+        </w:rPr>
+        <w:t xml:space="preserve"> and</w:t>
+      </w:r>
+      <w:r>
+        <w:rPr>
+          <w:color w:val="000000"/>
+          <w:sz w:val="18"/>
+          <w:szCs w:val="18"/>
+        </w:rPr>
+        <w:t xml:space="preserve"> Google Data Studio</w:t>
+      </w:r>
+      <w:r>
+        <w:rPr>
+          <w:color w:val="000000"/>
+          <w:sz w:val="18"/>
+          <w:szCs w:val="18"/>
+        </w:rPr>
+        <w:t>, collaborating closely with client and internal teams to improve real-time visibility and operational control.</w:t>
       </w:r>
     </w:p>
     <w:p>
@@ -1824,7 +2043,7 @@
           <w:sz w:val="18"/>
           <w:szCs w:val="18"/>
         </w:rPr>
-        <w:t>Led the creation of a chatbot to access and summarize data from LF Logistics’ warehouse management system and transportation management system.</w:t>
+        <w:t>Demonstrated resilience and effective leadership by successfully navigating the Supply Chain Analytics team through organizational changes and COVID-related disruptions, maintaining high productivity with a reduced headcount.</w:t>
       </w:r>
     </w:p>
     <w:p>
@@ -1852,23 +2071,7 @@
           <w:sz w:val="18"/>
           <w:szCs w:val="18"/>
         </w:rPr>
-        <w:t>Built and deployed real-time interactive dashboards for use across LF Logistics such as DC (distribution center) inventory</w:t>
-      </w:r>
-      <w:r>
-        <w:rPr>
-          <w:color w:val="000000"/>
-          <w:sz w:val="18"/>
-          <w:szCs w:val="18"/>
-        </w:rPr>
-        <w:t xml:space="preserve"> </w:t>
-      </w:r>
-      <w:r>
-        <w:rPr>
-          <w:color w:val="000000"/>
-          <w:sz w:val="18"/>
-          <w:szCs w:val="18"/>
-        </w:rPr>
-        <w:t>management systems and labor management systems using tools such as Plotly Dash, Tableau, Google Data Studio.</w:t>
+        <w:t>Created a few-shot learning SKU-level demand prediction system for Nike to improve inventory planning especially for new seasonal designs.</w:t>
       </w:r>
     </w:p>
     <w:p>
@@ -1896,7 +2099,55 @@
           <w:sz w:val="18"/>
           <w:szCs w:val="18"/>
         </w:rPr>
-        <w:t>Integrated Python forecasting models to Tableau Server using TabPy.</w:t>
+        <w:t>Streamlined the machine learning application development and deployment process from two months to two weeks by implementing MLOps best practices.</w:t>
+      </w:r>
+      <w:r>
+        <w:rPr>
+          <w:color w:val="000000"/>
+          <w:sz w:val="18"/>
+          <w:szCs w:val="18"/>
+        </w:rPr>
+        <w:t xml:space="preserve"> </w:t>
+      </w:r>
+      <w:r>
+        <w:rPr>
+          <w:color w:val="000000"/>
+          <w:sz w:val="18"/>
+          <w:szCs w:val="18"/>
+        </w:rPr>
+        <w:t>Managed end-to-end data science application development from data pipeline creation, model training, to model deployment.</w:t>
+      </w:r>
+      <w:r>
+        <w:rPr>
+          <w:color w:val="000000"/>
+          <w:sz w:val="18"/>
+          <w:szCs w:val="18"/>
+        </w:rPr>
+        <w:t xml:space="preserve"> </w:t>
+      </w:r>
+      <w:r>
+        <w:rPr>
+          <w:color w:val="000000"/>
+          <w:sz w:val="18"/>
+          <w:szCs w:val="18"/>
+        </w:rPr>
+        <w:t>Developed standard modular code libraries such as model retraining scripts and Dash graphical user interfaces that are being used</w:t>
+      </w:r>
+      <w:r>
+        <w:rPr>
+          <w:color w:val="000000"/>
+          <w:sz w:val="18"/>
+          <w:szCs w:val="18"/>
+        </w:rPr>
+        <w:t xml:space="preserve"> </w:t>
+      </w:r>
+      <w:r>
+        <w:rPr>
+          <w:color w:val="000000"/>
+          <w:sz w:val="18"/>
+          <w:szCs w:val="18"/>
+        </w:rPr>
+        <w:t>in LF data science projects for various business units.</w:t>
       </w:r>
     </w:p>
     <w:p>
@@ -1924,7 +2175,7 @@
           <w:sz w:val="18"/>
           <w:szCs w:val="18"/>
         </w:rPr>
-        <w:t>Developed and conducted a Tableau training program for over 200 management LF Logistics employees to promote data literacy.</w:t>
+        <w:t>Led the multi-temperature supply chain network consolidation of a major regional food and beverage conglomerate, resulting in a 10% logistics cost reduction.</w:t>
       </w:r>
     </w:p>
     <w:p>
@@ -1952,7 +2203,7 @@
           <w:sz w:val="18"/>
           <w:szCs w:val="18"/>
         </w:rPr>
-        <w:t>Led the multi-temperature supply chain network consolidation of a major regional food and beverage conglomerate, resulting in 10% logistics cost reduction.</w:t>
+        <w:t>Led the creation of a chatbot to access and summarize data from LF Logistics’ warehouse management system and transportation management system.</w:t>
       </w:r>
     </w:p>
     <w:p>
@@ -1982,15 +2233,6 @@
         </w:rPr>
         <w:t>Developed an inventory replenishment platform used by Li &amp; Fung's supply chain management teams to manage orders for major North American retailers including The Home Depot.</w:t>
       </w:r>
-    </w:p>
-    <w:p>
-      <w:pPr>
-        <w:rPr>
-          <w:color w:val="000000"/>
-          <w:sz w:val="18"/>
-          <w:szCs w:val="18"/>
-        </w:rPr>
-      </w:pPr>
       <w:r>
         <w:rPr>
           <w:color w:val="000000"/>
@@ -3631,7 +3873,6 @@
         <w:tc>
           <w:tcPr>
             <w:tcW w:w="1275" w:type="pct"/>
-            <w:shd w:val="clear" w:color="auto" w:fill="auto"/>
             <w:tcMar>
               <w:top w:w="100" w:type="dxa"/>
               <w:left w:w="100" w:type="dxa"/>
@@ -3668,7 +3909,6 @@
         <w:tc>
           <w:tcPr>
             <w:tcW w:w="1216" w:type="pct"/>
-            <w:shd w:val="clear" w:color="auto" w:fill="auto"/>
             <w:tcMar>
               <w:top w:w="100" w:type="dxa"/>
               <w:left w:w="100" w:type="dxa"/>
@@ -3706,7 +3946,6 @@
         <w:tc>
           <w:tcPr>
             <w:tcW w:w="1254" w:type="pct"/>
-            <w:shd w:val="clear" w:color="auto" w:fill="auto"/>
             <w:tcMar>
               <w:top w:w="100" w:type="dxa"/>
               <w:left w:w="100" w:type="dxa"/>
@@ -3777,7 +4016,6 @@
         <w:tc>
           <w:tcPr>
             <w:tcW w:w="1275" w:type="pct"/>
-            <w:shd w:val="clear" w:color="auto" w:fill="auto"/>
             <w:tcMar>
               <w:top w:w="100" w:type="dxa"/>
               <w:left w:w="100" w:type="dxa"/>
@@ -3814,7 +4052,6 @@
         <w:tc>
           <w:tcPr>
             <w:tcW w:w="1216" w:type="pct"/>
-            <w:shd w:val="clear" w:color="auto" w:fill="auto"/>
             <w:tcMar>
               <w:top w:w="100" w:type="dxa"/>
               <w:left w:w="100" w:type="dxa"/>
@@ -3844,7 +4081,6 @@
         <w:tc>
           <w:tcPr>
             <w:tcW w:w="1254" w:type="pct"/>
-            <w:shd w:val="clear" w:color="auto" w:fill="auto"/>
             <w:tcMar>
               <w:top w:w="100" w:type="dxa"/>
               <w:left w:w="100" w:type="dxa"/>
@@ -3915,7 +4151,6 @@
         <w:tc>
           <w:tcPr>
             <w:tcW w:w="1275" w:type="pct"/>
-            <w:shd w:val="clear" w:color="auto" w:fill="auto"/>
             <w:tcMar>
               <w:top w:w="100" w:type="dxa"/>
               <w:left w:w="100" w:type="dxa"/>
@@ -3945,7 +4180,6 @@
         <w:tc>
           <w:tcPr>
             <w:tcW w:w="1216" w:type="pct"/>
-            <w:shd w:val="clear" w:color="auto" w:fill="auto"/>
             <w:tcMar>
               <w:top w:w="100" w:type="dxa"/>
               <w:left w:w="100" w:type="dxa"/>
@@ -3983,7 +4217,6 @@
         <w:tc>
           <w:tcPr>
             <w:tcW w:w="1254" w:type="pct"/>
-            <w:shd w:val="clear" w:color="auto" w:fill="auto"/>
             <w:tcMar>
               <w:top w:w="100" w:type="dxa"/>
               <w:left w:w="100" w:type="dxa"/>
@@ -4054,7 +4287,6 @@
         <w:tc>
           <w:tcPr>
             <w:tcW w:w="1275" w:type="pct"/>
-            <w:shd w:val="clear" w:color="auto" w:fill="auto"/>
             <w:tcMar>
               <w:top w:w="100" w:type="dxa"/>
               <w:left w:w="100" w:type="dxa"/>
@@ -4084,7 +4316,6 @@
         <w:tc>
           <w:tcPr>
             <w:tcW w:w="1216" w:type="pct"/>
-            <w:shd w:val="clear" w:color="auto" w:fill="auto"/>
             <w:tcMar>
               <w:top w:w="100" w:type="dxa"/>
               <w:left w:w="100" w:type="dxa"/>
@@ -4114,7 +4345,6 @@
         <w:tc>
           <w:tcPr>
             <w:tcW w:w="1254" w:type="pct"/>
-            <w:shd w:val="clear" w:color="auto" w:fill="auto"/>
             <w:tcMar>
               <w:top w:w="100" w:type="dxa"/>
               <w:left w:w="100" w:type="dxa"/>
@@ -4185,7 +4415,6 @@
         <w:tc>
           <w:tcPr>
             <w:tcW w:w="1275" w:type="pct"/>
-            <w:shd w:val="clear" w:color="auto" w:fill="auto"/>
             <w:tcMar>
               <w:top w:w="100" w:type="dxa"/>
               <w:left w:w="100" w:type="dxa"/>
@@ -4215,7 +4444,6 @@
         <w:tc>
           <w:tcPr>
             <w:tcW w:w="1216" w:type="pct"/>
-            <w:shd w:val="clear" w:color="auto" w:fill="auto"/>
             <w:tcMar>
               <w:top w:w="100" w:type="dxa"/>
               <w:left w:w="100" w:type="dxa"/>
@@ -4245,7 +4473,6 @@
         <w:tc>
           <w:tcPr>
             <w:tcW w:w="1254" w:type="pct"/>
-            <w:shd w:val="clear" w:color="auto" w:fill="auto"/>
             <w:tcMar>
               <w:top w:w="100" w:type="dxa"/>
               <w:left w:w="100" w:type="dxa"/>
@@ -4316,7 +4543,6 @@
         <w:tc>
           <w:tcPr>
             <w:tcW w:w="1275" w:type="pct"/>
-            <w:shd w:val="clear" w:color="auto" w:fill="auto"/>
             <w:tcMar>
               <w:top w:w="100" w:type="dxa"/>
               <w:left w:w="100" w:type="dxa"/>
@@ -4346,7 +4572,6 @@
         <w:tc>
           <w:tcPr>
             <w:tcW w:w="1216" w:type="pct"/>
-            <w:shd w:val="clear" w:color="auto" w:fill="auto"/>
             <w:tcMar>
               <w:top w:w="100" w:type="dxa"/>
               <w:left w:w="100" w:type="dxa"/>
@@ -4376,7 +4601,6 @@
         <w:tc>
           <w:tcPr>
             <w:tcW w:w="1254" w:type="pct"/>
-            <w:shd w:val="clear" w:color="auto" w:fill="auto"/>
             <w:tcMar>
               <w:top w:w="100" w:type="dxa"/>
               <w:left w:w="100" w:type="dxa"/>
@@ -4461,7 +4685,6 @@
         <w:tc>
           <w:tcPr>
             <w:tcW w:w="1275" w:type="pct"/>
-            <w:shd w:val="clear" w:color="auto" w:fill="auto"/>
             <w:tcMar>
               <w:top w:w="100" w:type="dxa"/>
               <w:left w:w="100" w:type="dxa"/>
@@ -4491,7 +4714,6 @@
         <w:tc>
           <w:tcPr>
             <w:tcW w:w="1216" w:type="pct"/>
-            <w:shd w:val="clear" w:color="auto" w:fill="auto"/>
             <w:tcMar>
               <w:top w:w="100" w:type="dxa"/>
               <w:left w:w="100" w:type="dxa"/>
@@ -4521,7 +4743,6 @@
         <w:tc>
           <w:tcPr>
             <w:tcW w:w="1254" w:type="pct"/>
-            <w:shd w:val="clear" w:color="auto" w:fill="auto"/>
             <w:tcMar>
               <w:top w:w="100" w:type="dxa"/>
               <w:left w:w="100" w:type="dxa"/>
@@ -4606,7 +4827,6 @@
         <w:tc>
           <w:tcPr>
             <w:tcW w:w="1275" w:type="pct"/>
-            <w:shd w:val="clear" w:color="auto" w:fill="auto"/>
             <w:tcMar>
               <w:top w:w="100" w:type="dxa"/>
               <w:left w:w="100" w:type="dxa"/>
@@ -4636,7 +4856,6 @@
         <w:tc>
           <w:tcPr>
             <w:tcW w:w="1216" w:type="pct"/>
-            <w:shd w:val="clear" w:color="auto" w:fill="auto"/>
             <w:tcMar>
               <w:top w:w="100" w:type="dxa"/>
               <w:left w:w="100" w:type="dxa"/>
@@ -4666,7 +4885,6 @@
         <w:tc>
           <w:tcPr>
             <w:tcW w:w="1254" w:type="pct"/>
-            <w:shd w:val="clear" w:color="auto" w:fill="auto"/>
             <w:tcMar>
               <w:top w:w="100" w:type="dxa"/>
               <w:left w:w="100" w:type="dxa"/>
@@ -4751,7 +4969,6 @@
         <w:tc>
           <w:tcPr>
             <w:tcW w:w="1275" w:type="pct"/>
-            <w:shd w:val="clear" w:color="auto" w:fill="auto"/>
             <w:tcMar>
               <w:top w:w="100" w:type="dxa"/>
               <w:left w:w="100" w:type="dxa"/>
@@ -4781,7 +4998,6 @@
         <w:tc>
           <w:tcPr>
             <w:tcW w:w="1216" w:type="pct"/>
-            <w:shd w:val="clear" w:color="auto" w:fill="auto"/>
             <w:tcMar>
               <w:top w:w="100" w:type="dxa"/>
               <w:left w:w="100" w:type="dxa"/>
@@ -4811,7 +5027,6 @@
         <w:tc>
           <w:tcPr>
             <w:tcW w:w="1254" w:type="pct"/>
-            <w:shd w:val="clear" w:color="auto" w:fill="auto"/>
             <w:tcMar>
               <w:top w:w="100" w:type="dxa"/>
               <w:left w:w="100" w:type="dxa"/>
@@ -4896,7 +5111,6 @@
         <w:tc>
           <w:tcPr>
             <w:tcW w:w="1275" w:type="pct"/>
-            <w:shd w:val="clear" w:color="auto" w:fill="auto"/>
             <w:tcMar>
               <w:top w:w="100" w:type="dxa"/>
               <w:left w:w="100" w:type="dxa"/>
@@ -4926,7 +5140,6 @@
         <w:tc>
           <w:tcPr>
             <w:tcW w:w="1216" w:type="pct"/>
-            <w:shd w:val="clear" w:color="auto" w:fill="auto"/>
             <w:tcMar>
               <w:top w:w="100" w:type="dxa"/>
               <w:left w:w="100" w:type="dxa"/>
@@ -4956,7 +5169,6 @@
         <w:tc>
           <w:tcPr>
             <w:tcW w:w="1254" w:type="pct"/>
-            <w:shd w:val="clear" w:color="auto" w:fill="auto"/>
             <w:tcMar>
               <w:top w:w="100" w:type="dxa"/>
               <w:left w:w="100" w:type="dxa"/>
@@ -5576,7 +5788,7 @@
         </w:rPr>
         <w:t xml:space="preserve">: </w:t>
       </w:r>
-      <w:hyperlink r:id="rId11" w:history="1">
+      <w:hyperlink r:id="rId13" w:history="1">
         <w:r>
           <w:rPr>
             <w:rStyle w:val="Hyperlink"/>
@@ -5664,7 +5876,7 @@
         </w:rPr>
         <w:t xml:space="preserve">: </w:t>
       </w:r>
-      <w:hyperlink r:id="rId12" w:history="1">
+      <w:hyperlink r:id="rId14" w:history="1">
         <w:r>
           <w:rPr>
             <w:rStyle w:val="Hyperlink"/>
@@ -5760,7 +5972,7 @@
         </w:rPr>
         <w:t xml:space="preserve"> </w:t>
       </w:r>
-      <w:hyperlink r:id="rId13" w:history="1">
+      <w:hyperlink r:id="rId15" w:history="1">
         <w:r>
           <w:rPr>
             <w:rStyle w:val="Hyperlink"/>
@@ -5772,6 +5984,8 @@
       </w:hyperlink>
     </w:p>
     <w:sectPr>
+      <w:footerReference w:type="even" r:id="rId16"/>
+      <w:footerReference w:type="first" r:id="rId17"/>
       <w:pgSz w:w="12240" w:h="15840"/>
       <w:pgMar w:top="720" w:right="720" w:bottom="720" w:left="720" w:header="0" w:footer="720" w:gutter="0"/>
       <w:pgNumType w:start="1"/>
@@ -5781,8 +5995,314 @@
 </w:document>
 </file>
 
+<file path=word/endnotes.xml><?xml version="1.0" encoding="utf-8"?>
+<w:endnotes xmlns:wpc="http://schemas.microsoft.com/office/word/2010/wordprocessingCanvas" xmlns:cx="http://schemas.microsoft.com/office/drawing/2014/chartex" xmlns:cx1="http://schemas.microsoft.com/office/drawing/2015/9/8/chartex" xmlns:cx2="http://schemas.microsoft.com/office/drawing/2015/10/21/chartex" xmlns:cx3="http://schemas.microsoft.com/office/drawing/2016/5/9/chartex" xmlns:cx4="http://schemas.microsoft.com/office/drawing/2016/5/10/chartex" xmlns:cx5="http://schemas.microsoft.com/office/drawing/2016/5/11/chartex" xmlns:cx6="http://schemas.microsoft.com/office/drawing/2016/5/12/chartex" xmlns:cx7="http://schemas.microsoft.com/office/drawing/2016/5/13/chartex" xmlns:cx8="http://schemas.microsoft.com/office/drawing/2016/5/14/chartex" xmlns:mc="http://schemas.openxmlformats.org/markup-compatibility/2006" xmlns:aink="http://schemas.microsoft.com/office/drawing/2016/ink" xmlns:am3d="http://schemas.microsoft.com/office/drawing/2017/model3d" xmlns:o="urn:schemas-microsoft-com:office:office" xmlns:oel="http://schemas.microsoft.com/office/2019/extlst" xmlns:r="http://schemas.openxmlformats.org/officeDocument/2006/relationships" xmlns:m="http://schemas.openxmlformats.org/officeDocument/2006/math" xmlns:v="urn:schemas-microsoft-com:vml" xmlns:wp14="http://schemas.microsoft.com/office/word/2010/wordprocessingDrawing" xmlns:wp="http://schemas.openxmlformats.org/drawingml/2006/wordprocessingDrawing" xmlns:w10="urn:schemas-microsoft-com:office:word" xmlns:w="http://schemas.openxmlformats.org/wordprocessingml/2006/main" xmlns:w14="http://schemas.microsoft.com/office/word/2010/wordml" xmlns:w15="http://schemas.microsoft.com/office/word/2012/wordml" xmlns:w16cex="http://schemas.microsoft.com/office/word/2018/wordml/cex" xmlns:w16cid="http://schemas.microsoft.com/office/word/2016/wordml/cid" xmlns:w16="http://schemas.microsoft.com/office/word/2018/wordml" xmlns:w16du="http://schemas.microsoft.com/office/word/2023/wordml/word16du" xmlns:w16sdtdh="http://schemas.microsoft.com/office/word/2020/wordml/sdtdatahash" xmlns:w16sdtfl="http://schemas.microsoft.com/office/word/2024/wordml/sdtformatlock" xmlns:w16se="http://schemas.microsoft.com/office/word/2015/wordml/symex" xmlns:wpg="http://schemas.microsoft.com/office/word/2010/wordprocessingGroup" xmlns:wpi="http://schemas.microsoft.com/office/word/2010/wordprocessingInk" xmlns:wne="http://schemas.microsoft.com/office/word/2006/wordml" xmlns:wps="http://schemas.microsoft.com/office/word/2010/wordprocessingShape" mc:Ignorable="w14 w15 w16se w16cid w16 w16cex w16sdtdh w16sdtfl w16du wp14">
+  <w:endnote w:type="separator" w:id="-1">
+    <w:p>
+      <w:pPr>
+        <w:spacing w:line="240" w:lineRule="auto"/>
+      </w:pPr>
+      <w:r>
+        <w:separator/>
+      </w:r>
+    </w:p>
+  </w:endnote>
+  <w:endnote w:type="continuationSeparator" w:id="0">
+    <w:p>
+      <w:pPr>
+        <w:spacing w:line="240" w:lineRule="auto"/>
+      </w:pPr>
+      <w:r>
+        <w:continuationSeparator/>
+      </w:r>
+    </w:p>
+  </w:endnote>
+</w:endnotes>
+</file>
+
+<file path=word/footer1.xml><?xml version="1.0" encoding="utf-8"?>
+<w:ftr xmlns:wpc="http://schemas.microsoft.com/office/word/2010/wordprocessingCanvas" xmlns:cx="http://schemas.microsoft.com/office/drawing/2014/chartex" xmlns:cx1="http://schemas.microsoft.com/office/drawing/2015/9/8/chartex" xmlns:cx2="http://schemas.microsoft.com/office/drawing/2015/10/21/chartex" xmlns:cx3="http://schemas.microsoft.com/office/drawing/2016/5/9/chartex" xmlns:cx4="http://schemas.microsoft.com/office/drawing/2016/5/10/chartex" xmlns:cx5="http://schemas.microsoft.com/office/drawing/2016/5/11/chartex" xmlns:cx6="http://schemas.microsoft.com/office/drawing/2016/5/12/chartex" xmlns:cx7="http://schemas.microsoft.com/office/drawing/2016/5/13/chartex" xmlns:cx8="http://schemas.microsoft.com/office/drawing/2016/5/14/chartex" xmlns:mc="http://schemas.openxmlformats.org/markup-compatibility/2006" xmlns:aink="http://schemas.microsoft.com/office/drawing/2016/ink" xmlns:am3d="http://schemas.microsoft.com/office/drawing/2017/model3d" xmlns:o="urn:schemas-microsoft-com:office:office" xmlns:oel="http://schemas.microsoft.com/office/2019/extlst" xmlns:r="http://schemas.openxmlformats.org/officeDocument/2006/relationships" xmlns:m="http://schemas.openxmlformats.org/officeDocument/2006/math" xmlns:v="urn:schemas-microsoft-com:vml" xmlns:wp14="http://schemas.microsoft.com/office/word/2010/wordprocessingDrawing" xmlns:wp="http://schemas.openxmlformats.org/drawingml/2006/wordprocessingDrawing" xmlns:w10="urn:schemas-microsoft-com:office:word" xmlns:w="http://schemas.openxmlformats.org/wordprocessingml/2006/main" xmlns:w14="http://schemas.microsoft.com/office/word/2010/wordml" xmlns:w15="http://schemas.microsoft.com/office/word/2012/wordml" xmlns:w16cex="http://schemas.microsoft.com/office/word/2018/wordml/cex" xmlns:w16cid="http://schemas.microsoft.com/office/word/2016/wordml/cid" xmlns:w16="http://schemas.microsoft.com/office/word/2018/wordml" xmlns:w16du="http://schemas.microsoft.com/office/word/2023/wordml/word16du" xmlns:w16sdtdh="http://schemas.microsoft.com/office/word/2020/wordml/sdtdatahash" xmlns:w16sdtfl="http://schemas.microsoft.com/office/word/2024/wordml/sdtformatlock" xmlns:w16se="http://schemas.microsoft.com/office/word/2015/wordml/symex" xmlns:wpg="http://schemas.microsoft.com/office/word/2010/wordprocessingGroup" xmlns:wpi="http://schemas.microsoft.com/office/word/2010/wordprocessingInk" xmlns:wne="http://schemas.microsoft.com/office/word/2006/wordml" xmlns:wps="http://schemas.microsoft.com/office/word/2010/wordprocessingShape" mc:Ignorable="w14 w15 w16se w16cid w16 w16cex w16sdtdh w16sdtfl w16du wp14">
+  <w:p>
+    <w:pPr>
+      <w:pStyle w:val="Footer"/>
+    </w:pPr>
+    <w:r>
+      <w:rPr>
+        <w:noProof/>
+      </w:rPr>
+      <mc:AlternateContent>
+        <mc:Choice Requires="wps">
+          <w:drawing>
+            <wp:anchor distT="0" distB="0" distL="0" distR="0" simplePos="0" relativeHeight="251659264" behindDoc="0" locked="0" layoutInCell="1" allowOverlap="1" wp14:anchorId="77D8A094" wp14:editId="55369AC3">
+              <wp:simplePos x="635" y="635"/>
+              <wp:positionH relativeFrom="page">
+                <wp:align>left</wp:align>
+              </wp:positionH>
+              <wp:positionV relativeFrom="page">
+                <wp:align>bottom</wp:align>
+              </wp:positionV>
+              <wp:extent cx="1618615" cy="368935"/>
+              <wp:effectExtent l="0" t="0" r="635" b="0"/>
+              <wp:wrapNone/>
+              <wp:docPr id="1014104866" name="Text Box 2" descr="Classification: Confidential">
+                <a:extLst xmlns:a="http://schemas.openxmlformats.org/drawingml/2006/main">
+                  <a:ext uri="{5AE41FA2-C0FF-4470-9BD4-5FADCA87CBE2}">
+                    <aclsh:classification xmlns:aclsh="http://schemas.microsoft.com/office/drawing/2020/classificationShape" classificationOutcomeType="ftr"/>
+                  </a:ext>
+                </a:extLst>
+              </wp:docPr>
+              <wp:cNvGraphicFramePr/>
+              <a:graphic xmlns:a="http://schemas.openxmlformats.org/drawingml/2006/main">
+                <a:graphicData uri="http://schemas.microsoft.com/office/word/2010/wordprocessingShape">
+                  <wps:wsp>
+                    <wps:cNvSpPr txBox="1"/>
+                    <wps:spPr>
+                      <a:xfrm>
+                        <a:off x="0" y="0"/>
+                        <a:ext cx="1618615" cy="368935"/>
+                      </a:xfrm>
+                      <a:prstGeom prst="rect">
+                        <a:avLst/>
+                      </a:prstGeom>
+                      <a:noFill/>
+                      <a:ln>
+                        <a:noFill/>
+                      </a:ln>
+                    </wps:spPr>
+                    <wps:txbx>
+                      <w:txbxContent>
+                        <w:p>
+                          <w:pPr>
+                            <w:rPr>
+                              <w:rFonts w:ascii="Calibri" w:eastAsia="Calibri" w:hAnsi="Calibri" w:cs="Calibri"/>
+                              <w:noProof/>
+                              <w:color w:val="000000"/>
+                              <w:sz w:val="20"/>
+                              <w:szCs w:val="20"/>
+                            </w:rPr>
+                          </w:pPr>
+                          <w:r>
+                            <w:rPr>
+                              <w:rFonts w:ascii="Calibri" w:eastAsia="Calibri" w:hAnsi="Calibri" w:cs="Calibri"/>
+                              <w:noProof/>
+                              <w:color w:val="000000"/>
+                              <w:sz w:val="20"/>
+                              <w:szCs w:val="20"/>
+                            </w:rPr>
+                            <w:t>Classification: Confidential</w:t>
+                          </w:r>
+                        </w:p>
+                      </w:txbxContent>
+                    </wps:txbx>
+                    <wps:bodyPr rot="0" spcFirstLastPara="0" vertOverflow="overflow" horzOverflow="overflow" vert="horz" wrap="none" lIns="254000" tIns="0" rIns="0" bIns="190500" numCol="1" spcCol="0" rtlCol="0" fromWordArt="0" anchor="b" anchorCtr="0" forceAA="0" compatLnSpc="1">
+                      <a:prstTxWarp prst="textNoShape">
+                        <a:avLst/>
+                      </a:prstTxWarp>
+                      <a:spAutoFit/>
+                    </wps:bodyPr>
+                  </wps:wsp>
+                </a:graphicData>
+              </a:graphic>
+            </wp:anchor>
+          </w:drawing>
+        </mc:Choice>
+        <mc:Fallback>
+          <w:pict>
+            <v:shapetype w14:anchorId="77D8A094" id="_x0000_t202" coordsize="21600,21600" o:spt="202" path="m,l,21600r21600,l21600,xe">
+              <v:stroke joinstyle="miter"/>
+              <v:path gradientshapeok="t" o:connecttype="rect"/>
+            </v:shapetype>
+            <v:shape id="Text Box 2" o:spid="_x0000_s1026" type="#_x0000_t202" alt="Classification: Confidential" style="position:absolute;margin-left:0;margin-top:0;width:127.45pt;height:29.05pt;z-index:251659264;visibility:visible;mso-wrap-style:none;mso-wrap-distance-left:0;mso-wrap-distance-top:0;mso-wrap-distance-right:0;mso-wrap-distance-bottom:0;mso-position-horizontal:left;mso-position-horizontal-relative:page;mso-position-vertical:bottom;mso-position-vertical-relative:page;v-text-anchor:bottom" o:gfxdata="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" filled="f" stroked="f">
+              <v:textbox style="mso-fit-shape-to-text:t" inset="20pt,0,0,15pt">
+                <w:txbxContent>
+                  <w:p>
+                    <w:pPr>
+                      <w:rPr>
+                        <w:rFonts w:ascii="Calibri" w:eastAsia="Calibri" w:hAnsi="Calibri" w:cs="Calibri"/>
+                        <w:noProof/>
+                        <w:color w:val="000000"/>
+                        <w:sz w:val="20"/>
+                        <w:szCs w:val="20"/>
+                      </w:rPr>
+                    </w:pPr>
+                    <w:r>
+                      <w:rPr>
+                        <w:rFonts w:ascii="Calibri" w:eastAsia="Calibri" w:hAnsi="Calibri" w:cs="Calibri"/>
+                        <w:noProof/>
+                        <w:color w:val="000000"/>
+                        <w:sz w:val="20"/>
+                        <w:szCs w:val="20"/>
+                      </w:rPr>
+                      <w:t>Classification: Confidential</w:t>
+                    </w:r>
+                  </w:p>
+                </w:txbxContent>
+              </v:textbox>
+              <w10:wrap anchorx="page" anchory="page"/>
+            </v:shape>
+          </w:pict>
+        </mc:Fallback>
+      </mc:AlternateContent>
+    </w:r>
+  </w:p>
+</w:ftr>
+</file>
+
+<file path=word/footer2.xml><?xml version="1.0" encoding="utf-8"?>
+<w:ftr xmlns:wpc="http://schemas.microsoft.com/office/word/2010/wordprocessingCanvas" xmlns:cx="http://schemas.microsoft.com/office/drawing/2014/chartex" xmlns:cx1="http://schemas.microsoft.com/office/drawing/2015/9/8/chartex" xmlns:cx2="http://schemas.microsoft.com/office/drawing/2015/10/21/chartex" xmlns:cx3="http://schemas.microsoft.com/office/drawing/2016/5/9/chartex" xmlns:cx4="http://schemas.microsoft.com/office/drawing/2016/5/10/chartex" xmlns:cx5="http://schemas.microsoft.com/office/drawing/2016/5/11/chartex" xmlns:cx6="http://schemas.microsoft.com/office/drawing/2016/5/12/chartex" xmlns:cx7="http://schemas.microsoft.com/office/drawing/2016/5/13/chartex" xmlns:cx8="http://schemas.microsoft.com/office/drawing/2016/5/14/chartex" xmlns:mc="http://schemas.openxmlformats.org/markup-compatibility/2006" xmlns:aink="http://schemas.microsoft.com/office/drawing/2016/ink" xmlns:am3d="http://schemas.microsoft.com/office/drawing/2017/model3d" xmlns:o="urn:schemas-microsoft-com:office:office" xmlns:oel="http://schemas.microsoft.com/office/2019/extlst" xmlns:r="http://schemas.openxmlformats.org/officeDocument/2006/relationships" xmlns:m="http://schemas.openxmlformats.org/officeDocument/2006/math" xmlns:v="urn:schemas-microsoft-com:vml" xmlns:wp14="http://schemas.microsoft.com/office/word/2010/wordprocessingDrawing" xmlns:wp="http://schemas.openxmlformats.org/drawingml/2006/wordprocessingDrawing" xmlns:w10="urn:schemas-microsoft-com:office:word" xmlns:w="http://schemas.openxmlformats.org/wordprocessingml/2006/main" xmlns:w14="http://schemas.microsoft.com/office/word/2010/wordml" xmlns:w15="http://schemas.microsoft.com/office/word/2012/wordml" xmlns:w16cex="http://schemas.microsoft.com/office/word/2018/wordml/cex" xmlns:w16cid="http://schemas.microsoft.com/office/word/2016/wordml/cid" xmlns:w16="http://schemas.microsoft.com/office/word/2018/wordml" xmlns:w16du="http://schemas.microsoft.com/office/word/2023/wordml/word16du" xmlns:w16sdtdh="http://schemas.microsoft.com/office/word/2020/wordml/sdtdatahash" xmlns:w16sdtfl="http://schemas.microsoft.com/office/word/2024/wordml/sdtformatlock" xmlns:w16se="http://schemas.microsoft.com/office/word/2015/wordml/symex" xmlns:wpg="http://schemas.microsoft.com/office/word/2010/wordprocessingGroup" xmlns:wpi="http://schemas.microsoft.com/office/word/2010/wordprocessingInk" xmlns:wne="http://schemas.microsoft.com/office/word/2006/wordml" xmlns:wps="http://schemas.microsoft.com/office/word/2010/wordprocessingShape" mc:Ignorable="w14 w15 w16se w16cid w16 w16cex w16sdtdh w16sdtfl w16du wp14">
+  <w:p>
+    <w:pPr>
+      <w:pStyle w:val="Footer"/>
+    </w:pPr>
+    <w:r>
+      <w:rPr>
+        <w:noProof/>
+      </w:rPr>
+      <mc:AlternateContent>
+        <mc:Choice Requires="wps">
+          <w:drawing>
+            <wp:anchor distT="0" distB="0" distL="0" distR="0" simplePos="0" relativeHeight="251658240" behindDoc="0" locked="0" layoutInCell="1" allowOverlap="1" wp14:anchorId="6BEF2674" wp14:editId="1847B332">
+              <wp:simplePos x="635" y="635"/>
+              <wp:positionH relativeFrom="page">
+                <wp:align>left</wp:align>
+              </wp:positionH>
+              <wp:positionV relativeFrom="page">
+                <wp:align>bottom</wp:align>
+              </wp:positionV>
+              <wp:extent cx="1618615" cy="368935"/>
+              <wp:effectExtent l="0" t="0" r="635" b="0"/>
+              <wp:wrapNone/>
+              <wp:docPr id="1400726720" name="Text Box 1" descr="Classification: Confidential">
+                <a:extLst xmlns:a="http://schemas.openxmlformats.org/drawingml/2006/main">
+                  <a:ext uri="{5AE41FA2-C0FF-4470-9BD4-5FADCA87CBE2}">
+                    <aclsh:classification xmlns:aclsh="http://schemas.microsoft.com/office/drawing/2020/classificationShape" classificationOutcomeType="ftr"/>
+                  </a:ext>
+                </a:extLst>
+              </wp:docPr>
+              <wp:cNvGraphicFramePr/>
+              <a:graphic xmlns:a="http://schemas.openxmlformats.org/drawingml/2006/main">
+                <a:graphicData uri="http://schemas.microsoft.com/office/word/2010/wordprocessingShape">
+                  <wps:wsp>
+                    <wps:cNvSpPr txBox="1"/>
+                    <wps:spPr>
+                      <a:xfrm>
+                        <a:off x="0" y="0"/>
+                        <a:ext cx="1618615" cy="368935"/>
+                      </a:xfrm>
+                      <a:prstGeom prst="rect">
+                        <a:avLst/>
+                      </a:prstGeom>
+                      <a:noFill/>
+                      <a:ln>
+                        <a:noFill/>
+                      </a:ln>
+                    </wps:spPr>
+                    <wps:txbx>
+                      <w:txbxContent>
+                        <w:p>
+                          <w:pPr>
+                            <w:rPr>
+                              <w:rFonts w:ascii="Calibri" w:eastAsia="Calibri" w:hAnsi="Calibri" w:cs="Calibri"/>
+                              <w:noProof/>
+                              <w:color w:val="000000"/>
+                              <w:sz w:val="20"/>
+                              <w:szCs w:val="20"/>
+                            </w:rPr>
+                          </w:pPr>
+                          <w:r>
+                            <w:rPr>
+                              <w:rFonts w:ascii="Calibri" w:eastAsia="Calibri" w:hAnsi="Calibri" w:cs="Calibri"/>
+                              <w:noProof/>
+                              <w:color w:val="000000"/>
+                              <w:sz w:val="20"/>
+                              <w:szCs w:val="20"/>
+                            </w:rPr>
+                            <w:t>Classification: Confidential</w:t>
+                          </w:r>
+                        </w:p>
+                      </w:txbxContent>
+                    </wps:txbx>
+                    <wps:bodyPr rot="0" spcFirstLastPara="0" vertOverflow="overflow" horzOverflow="overflow" vert="horz" wrap="none" lIns="254000" tIns="0" rIns="0" bIns="190500" numCol="1" spcCol="0" rtlCol="0" fromWordArt="0" anchor="b" anchorCtr="0" forceAA="0" compatLnSpc="1">
+                      <a:prstTxWarp prst="textNoShape">
+                        <a:avLst/>
+                      </a:prstTxWarp>
+                      <a:spAutoFit/>
+                    </wps:bodyPr>
+                  </wps:wsp>
+                </a:graphicData>
+              </a:graphic>
+            </wp:anchor>
+          </w:drawing>
+        </mc:Choice>
+        <mc:Fallback>
+          <w:pict>
+            <v:shapetype w14:anchorId="6BEF2674" id="_x0000_t202" coordsize="21600,21600" o:spt="202" path="m,l,21600r21600,l21600,xe">
+              <v:stroke joinstyle="miter"/>
+              <v:path gradientshapeok="t" o:connecttype="rect"/>
+            </v:shapetype>
+            <v:shape id="Text Box 1" o:spid="_x0000_s1027" type="#_x0000_t202" alt="Classification: Confidential" style="position:absolute;margin-left:0;margin-top:0;width:127.45pt;height:29.05pt;z-index:251658240;visibility:visible;mso-wrap-style:none;mso-wrap-distance-left:0;mso-wrap-distance-top:0;mso-wrap-distance-right:0;mso-wrap-distance-bottom:0;mso-position-horizontal:left;mso-position-horizontal-relative:page;mso-position-vertical:bottom;mso-position-vertical-relative:page;v-text-anchor:bottom" o:gfxdata="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" filled="f" stroked="f">
+              <v:textbox style="mso-fit-shape-to-text:t" inset="20pt,0,0,15pt">
+                <w:txbxContent>
+                  <w:p>
+                    <w:pPr>
+                      <w:rPr>
+                        <w:rFonts w:ascii="Calibri" w:eastAsia="Calibri" w:hAnsi="Calibri" w:cs="Calibri"/>
+                        <w:noProof/>
+                        <w:color w:val="000000"/>
+                        <w:sz w:val="20"/>
+                        <w:szCs w:val="20"/>
+                      </w:rPr>
+                    </w:pPr>
+                    <w:r>
+                      <w:rPr>
+                        <w:rFonts w:ascii="Calibri" w:eastAsia="Calibri" w:hAnsi="Calibri" w:cs="Calibri"/>
+                        <w:noProof/>
+                        <w:color w:val="000000"/>
+                        <w:sz w:val="20"/>
+                        <w:szCs w:val="20"/>
+                      </w:rPr>
+                      <w:t>Classification: Confidential</w:t>
+                    </w:r>
+                  </w:p>
+                </w:txbxContent>
+              </v:textbox>
+              <w10:wrap anchorx="page" anchory="page"/>
+            </v:shape>
+          </w:pict>
+        </mc:Fallback>
+      </mc:AlternateContent>
+    </w:r>
+  </w:p>
+</w:ftr>
+</file>
+
+<file path=word/footnotes.xml><?xml version="1.0" encoding="utf-8"?>
+<w:footnotes xmlns:wpc="http://schemas.microsoft.com/office/word/2010/wordprocessingCanvas" xmlns:cx="http://schemas.microsoft.com/office/drawing/2014/chartex" xmlns:cx1="http://schemas.microsoft.com/office/drawing/2015/9/8/chartex" xmlns:cx2="http://schemas.microsoft.com/office/drawing/2015/10/21/chartex" xmlns:cx3="http://schemas.microsoft.com/office/drawing/2016/5/9/chartex" xmlns:cx4="http://schemas.microsoft.com/office/drawing/2016/5/10/chartex" xmlns:cx5="http://schemas.microsoft.com/office/drawing/2016/5/11/chartex" xmlns:cx6="http://schemas.microsoft.com/office/drawing/2016/5/12/chartex" xmlns:cx7="http://schemas.microsoft.com/office/drawing/2016/5/13/chartex" xmlns:cx8="http://schemas.microsoft.com/office/drawing/2016/5/14/chartex" xmlns:mc="http://schemas.openxmlformats.org/markup-compatibility/2006" xmlns:aink="http://schemas.microsoft.com/office/drawing/2016/ink" xmlns:am3d="http://schemas.microsoft.com/office/drawing/2017/model3d" xmlns:o="urn:schemas-microsoft-com:office:office" xmlns:oel="http://schemas.microsoft.com/office/2019/extlst" xmlns:r="http://schemas.openxmlformats.org/officeDocument/2006/relationships" xmlns:m="http://schemas.openxmlformats.org/officeDocument/2006/math" xmlns:v="urn:schemas-microsoft-com:vml" xmlns:wp14="http://schemas.microsoft.com/office/word/2010/wordprocessingDrawing" xmlns:wp="http://schemas.openxmlformats.org/drawingml/2006/wordprocessingDrawing" xmlns:w10="urn:schemas-microsoft-com:office:word" xmlns:w="http://schemas.openxmlformats.org/wordprocessingml/2006/main" xmlns:w14="http://schemas.microsoft.com/office/word/2010/wordml" xmlns:w15="http://schemas.microsoft.com/office/word/2012/wordml" xmlns:w16cex="http://schemas.microsoft.com/office/word/2018/wordml/cex" xmlns:w16cid="http://schemas.microsoft.com/office/word/2016/wordml/cid" xmlns:w16="http://schemas.microsoft.com/office/word/2018/wordml" xmlns:w16du="http://schemas.microsoft.com/office/word/2023/wordml/word16du" xmlns:w16sdtdh="http://schemas.microsoft.com/office/word/2020/wordml/sdtdatahash" xmlns:w16sdtfl="http://schemas.microsoft.com/office/word/2024/wordml/sdtformatlock" xmlns:w16se="http://schemas.microsoft.com/office/word/2015/wordml/symex" xmlns:wpg="http://schemas.microsoft.com/office/word/2010/wordprocessingGroup" xmlns:wpi="http://schemas.microsoft.com/office/word/2010/wordprocessingInk" xmlns:wne="http://schemas.microsoft.com/office/word/2006/wordml" xmlns:wps="http://schemas.microsoft.com/office/word/2010/wordprocessingShape" mc:Ignorable="w14 w15 w16se w16cid w16 w16cex w16sdtdh w16sdtfl w16du wp14">
+  <w:footnote w:type="separator" w:id="-1">
+    <w:p>
+      <w:pPr>
+        <w:spacing w:line="240" w:lineRule="auto"/>
+      </w:pPr>
+      <w:r>
+        <w:separator/>
+      </w:r>
+    </w:p>
+  </w:footnote>
+  <w:footnote w:type="continuationSeparator" w:id="0">
+    <w:p>
+      <w:pPr>
+        <w:spacing w:line="240" w:lineRule="auto"/>
+      </w:pPr>
+      <w:r>
+        <w:continuationSeparator/>
+      </w:r>
+    </w:p>
+  </w:footnote>
+</w:footnotes>
+</file>
+
 <file path=word/numbering.xml><?xml version="1.0" encoding="utf-8"?>
-<w:numbering xmlns:wpc="http://schemas.microsoft.com/office/word/2010/wordprocessingCanvas" xmlns:cx="http://schemas.microsoft.com/office/drawing/2014/chartex" xmlns:cx1="http://schemas.microsoft.com/office/drawing/2015/9/8/chartex" xmlns:cx2="http://schemas.microsoft.com/office/drawing/2015/10/21/chartex" xmlns:cx3="http://schemas.microsoft.com/office/drawing/2016/5/9/chartex" xmlns:cx4="http://schemas.microsoft.com/office/drawing/2016/5/10/chartex" xmlns:cx5="http://schemas.microsoft.com/office/drawing/2016/5/11/chartex" xmlns:cx6="http://schemas.microsoft.com/office/drawing/2016/5/12/chartex" xmlns:cx7="http://schemas.microsoft.com/office/drawing/2016/5/13/chartex" xmlns:cx8="http://schemas.microsoft.com/office/drawing/2016/5/14/chartex" xmlns:mc="http://schemas.openxmlformats.org/markup-compatibility/2006" xmlns:aink="http://schemas.microsoft.com/office/drawing/2016/ink" xmlns:am3d="http://schemas.microsoft.com/office/drawing/2017/model3d" xmlns:o="urn:schemas-microsoft-com:office:office" xmlns:oel="http://schemas.microsoft.com/office/2019/extlst" xmlns:r="http://schemas.openxmlformats.org/officeDocument/2006/relationships" xmlns:m="http://schemas.openxmlformats.org/officeDocument/2006/math" xmlns:v="urn:schemas-microsoft-com:vml" xmlns:wp14="http://schemas.microsoft.com/office/word/2010/wordprocessingDrawing" xmlns:wp="http://schemas.openxmlformats.org/drawingml/2006/wordprocessingDrawing" xmlns:w10="urn:schemas-microsoft-com:office:word" xmlns:w="http://schemas.openxmlformats.org/wordprocessingml/2006/main" xmlns:w14="http://schemas.microsoft.com/office/word/2010/wordml" xmlns:w15="http://schemas.microsoft.com/office/word/2012/wordml" xmlns:w16cex="http://schemas.microsoft.com/office/word/2018/wordml/cex" xmlns:w16cid="http://schemas.microsoft.com/office/word/2016/wordml/cid" xmlns:w16="http://schemas.microsoft.com/office/word/2018/wordml" xmlns:w16sdtdh="http://schemas.microsoft.com/office/word/2020/wordml/sdtdatahash" xmlns:w16se="http://schemas.microsoft.com/office/word/2015/wordml/symex" xmlns:wpg="http://schemas.microsoft.com/office/word/2010/wordprocessingGroup" xmlns:wpi="http://schemas.microsoft.com/office/word/2010/wordprocessingInk" xmlns:wne="http://schemas.microsoft.com/office/word/2006/wordml" xmlns:wps="http://schemas.microsoft.com/office/word/2010/wordprocessingShape" mc:Ignorable="w14 w15 w16se w16cid w16 w16cex w16sdtdh wp14">
+<w:numbering xmlns:wpc="http://schemas.microsoft.com/office/word/2010/wordprocessingCanvas" xmlns:cx="http://schemas.microsoft.com/office/drawing/2014/chartex" xmlns:cx1="http://schemas.microsoft.com/office/drawing/2015/9/8/chartex" xmlns:cx2="http://schemas.microsoft.com/office/drawing/2015/10/21/chartex" xmlns:cx3="http://schemas.microsoft.com/office/drawing/2016/5/9/chartex" xmlns:cx4="http://schemas.microsoft.com/office/drawing/2016/5/10/chartex" xmlns:cx5="http://schemas.microsoft.com/office/drawing/2016/5/11/chartex" xmlns:cx6="http://schemas.microsoft.com/office/drawing/2016/5/12/chartex" xmlns:cx7="http://schemas.microsoft.com/office/drawing/2016/5/13/chartex" xmlns:cx8="http://schemas.microsoft.com/office/drawing/2016/5/14/chartex" xmlns:mc="http://schemas.openxmlformats.org/markup-compatibility/2006" xmlns:aink="http://schemas.microsoft.com/office/drawing/2016/ink" xmlns:am3d="http://schemas.microsoft.com/office/drawing/2017/model3d" xmlns:o="urn:schemas-microsoft-com:office:office" xmlns:oel="http://schemas.microsoft.com/office/2019/extlst" xmlns:r="http://schemas.openxmlformats.org/officeDocument/2006/relationships" xmlns:m="http://schemas.openxmlformats.org/officeDocument/2006/math" xmlns:v="urn:schemas-microsoft-com:vml" xmlns:wp14="http://schemas.microsoft.com/office/word/2010/wordprocessingDrawing" xmlns:wp="http://schemas.openxmlformats.org/drawingml/2006/wordprocessingDrawing" xmlns:w10="urn:schemas-microsoft-com:office:word" xmlns:w="http://schemas.openxmlformats.org/wordprocessingml/2006/main" xmlns:w14="http://schemas.microsoft.com/office/word/2010/wordml" xmlns:w15="http://schemas.microsoft.com/office/word/2012/wordml" xmlns:w16cex="http://schemas.microsoft.com/office/word/2018/wordml/cex" xmlns:w16cid="http://schemas.microsoft.com/office/word/2016/wordml/cid" xmlns:w16="http://schemas.microsoft.com/office/word/2018/wordml" xmlns:w16du="http://schemas.microsoft.com/office/word/2023/wordml/word16du" xmlns:w16sdtdh="http://schemas.microsoft.com/office/word/2020/wordml/sdtdatahash" xmlns:w16sdtfl="http://schemas.microsoft.com/office/word/2024/wordml/sdtformatlock" xmlns:w16se="http://schemas.microsoft.com/office/word/2015/wordml/symex" xmlns:wpg="http://schemas.microsoft.com/office/word/2010/wordprocessingGroup" xmlns:wpi="http://schemas.microsoft.com/office/word/2010/wordprocessingInk" xmlns:wne="http://schemas.microsoft.com/office/word/2006/wordml" xmlns:wps="http://schemas.microsoft.com/office/word/2010/wordprocessingShape" mc:Ignorable="w14 w15 w16se w16cid w16 w16cex w16sdtdh w16sdtfl w16du wp14">
   <w:abstractNum w:abstractNumId="0" w15:restartNumberingAfterBreak="0">
     <w:nsid w:val="000B5DC0"/>
     <w:multiLevelType w:val="multilevel"/>
@@ -6602,7 +7122,7 @@
 </file>
 
 <file path=word/styles.xml><?xml version="1.0" encoding="utf-8"?>
-<w:styles xmlns:mc="http://schemas.openxmlformats.org/markup-compatibility/2006" xmlns:r="http://schemas.openxmlformats.org/officeDocument/2006/relationships" xmlns:w="http://schemas.openxmlformats.org/wordprocessingml/2006/main" xmlns:w14="http://schemas.microsoft.com/office/word/2010/wordml" xmlns:w15="http://schemas.microsoft.com/office/word/2012/wordml" xmlns:w16cex="http://schemas.microsoft.com/office/word/2018/wordml/cex" xmlns:w16cid="http://schemas.microsoft.com/office/word/2016/wordml/cid" xmlns:w16="http://schemas.microsoft.com/office/word/2018/wordml" xmlns:w16sdtdh="http://schemas.microsoft.com/office/word/2020/wordml/sdtdatahash" xmlns:w16se="http://schemas.microsoft.com/office/word/2015/wordml/symex" mc:Ignorable="w14 w15 w16se w16cid w16 w16cex w16sdtdh">
+<w:styles xmlns:mc="http://schemas.openxmlformats.org/markup-compatibility/2006" xmlns:r="http://schemas.openxmlformats.org/officeDocument/2006/relationships" xmlns:w="http://schemas.openxmlformats.org/wordprocessingml/2006/main" xmlns:w14="http://schemas.microsoft.com/office/word/2010/wordml" xmlns:w15="http://schemas.microsoft.com/office/word/2012/wordml" xmlns:w16cex="http://schemas.microsoft.com/office/word/2018/wordml/cex" xmlns:w16cid="http://schemas.microsoft.com/office/word/2016/wordml/cid" xmlns:w16="http://schemas.microsoft.com/office/word/2018/wordml" xmlns:w16du="http://schemas.microsoft.com/office/word/2023/wordml/word16du" xmlns:w16sdtdh="http://schemas.microsoft.com/office/word/2020/wordml/sdtdatahash" xmlns:w16sdtfl="http://schemas.microsoft.com/office/word/2024/wordml/sdtformatlock" xmlns:w16se="http://schemas.microsoft.com/office/word/2015/wordml/symex" mc:Ignorable="w14 w15 w16se w16cid w16 w16cex w16sdtdh w16sdtfl w16du">
   <w:docDefaults>
     <w:rPrDefault>
       <w:rPr>
@@ -7266,6 +7786,50 @@
     <w:unhideWhenUsed/>
     <w:rsid w:val="00A963B7"/>
   </w:style>
+  <w:style w:type="paragraph" w:styleId="Footer">
+    <w:name w:val="footer"/>
+    <w:basedOn w:val="Normal"/>
+    <w:link w:val="FooterChar"/>
+    <w:uiPriority w:val="99"/>
+    <w:unhideWhenUsed/>
+    <w:rsid w:val="00A94204"/>
+    <w:pPr>
+      <w:tabs>
+        <w:tab w:val="center" w:pos="4513"/>
+        <w:tab w:val="right" w:pos="9026"/>
+      </w:tabs>
+      <w:spacing w:line="240" w:lineRule="auto"/>
+    </w:pPr>
+  </w:style>
+  <w:style w:type="character" w:customStyle="1" w:styleId="FooterChar">
+    <w:name w:val="Footer Char"/>
+    <w:basedOn w:val="DefaultParagraphFont"/>
+    <w:link w:val="Footer"/>
+    <w:uiPriority w:val="99"/>
+    <w:rsid w:val="00A94204"/>
+  </w:style>
+  <w:style w:type="paragraph" w:styleId="Header">
+    <w:name w:val="header"/>
+    <w:basedOn w:val="Normal"/>
+    <w:link w:val="HeaderChar"/>
+    <w:uiPriority w:val="99"/>
+    <w:unhideWhenUsed/>
+    <w:rsid w:val="00A94204"/>
+    <w:pPr>
+      <w:tabs>
+        <w:tab w:val="center" w:pos="4513"/>
+        <w:tab w:val="right" w:pos="9026"/>
+      </w:tabs>
+      <w:spacing w:line="240" w:lineRule="auto"/>
+    </w:pPr>
+  </w:style>
+  <w:style w:type="character" w:customStyle="1" w:styleId="HeaderChar">
+    <w:name w:val="Header Char"/>
+    <w:basedOn w:val="DefaultParagraphFont"/>
+    <w:link w:val="Header"/>
+    <w:uiPriority w:val="99"/>
+    <w:rsid w:val="00A94204"/>
+  </w:style>
 </w:styles>
 </file>
 
@@ -7590,6 +8154,12 @@
 </file>
 
 <file path=customXml/item1.xml><?xml version="1.0" encoding="utf-8"?>
+<go:gDocsCustomXmlDataStorage xmlns:go="http://customooxmlschemas.google.com/" xmlns:r="http://schemas.openxmlformats.org/officeDocument/2006/relationships">
+  <go:docsCustomData xmlns:go="http://customooxmlschemas.google.com/" roundtripDataSignature="AMtx7mjQrwK6CkHiDVslNOPaAG9thZQtbg==">AMUW2mU/kxi/wf2Fda7fmOCr7J4o7DKcgAN+8GLGXCf3smvsS09OOL6GYzfouyresgt+807yeIhZXmSGBHS+91luP/Kvi+GRSY/UAXg0RrrPv9zKee4rAAniFCRVqKL/qK9hyC1jI+FfpRCtZ9n0LDKlabdPtY988w==</go:docsCustomData>
+</go:gDocsCustomXmlDataStorage>
+</file>
+
+<file path=customXml/item2.xml><?xml version="1.0" encoding="utf-8"?>
 <b:Sources xmlns:b="http://schemas.openxmlformats.org/officeDocument/2006/bibliography" xmlns="http://schemas.openxmlformats.org/officeDocument/2006/bibliography" SelectedStyle="\APASixthEditionOfficeOnline.xsl" StyleName="APA" Version="6">
   <b:Source>
     <b:Tag>Bla19</b:Tag>
@@ -7615,25 +8185,19 @@
 </b:Sources>
 </file>
 
-<file path=customXml/item2.xml><?xml version="1.0" encoding="utf-8"?>
-<go:gDocsCustomXmlDataStorage xmlns:go="http://customooxmlschemas.google.com/" xmlns:r="http://schemas.openxmlformats.org/officeDocument/2006/relationships">
-  <go:docsCustomData xmlns:go="http://customooxmlschemas.google.com/" roundtripDataSignature="AMtx7mjQrwK6CkHiDVslNOPaAG9thZQtbg==">AMUW2mU/kxi/wf2Fda7fmOCr7J4o7DKcgAN+8GLGXCf3smvsS09OOL6GYzfouyresgt+807yeIhZXmSGBHS+91luP/Kvi+GRSY/UAXg0RrrPv9zKee4rAAniFCRVqKL/qK9hyC1jI+FfpRCtZ9n0LDKlabdPtY988w==</go:docsCustomData>
-</go:gDocsCustomXmlDataStorage>
-</file>
-
 <file path=customXml/itemProps1.xml><?xml version="1.0" encoding="utf-8"?>
-<ds:datastoreItem xmlns:ds="http://schemas.openxmlformats.org/officeDocument/2006/customXml" ds:itemID="{C86A8920-91A9-48CA-99C5-59F458458E55}">
-  <ds:schemaRefs>
-    <ds:schemaRef ds:uri="http://schemas.openxmlformats.org/officeDocument/2006/bibliography"/>
-  </ds:schemaRefs>
-</ds:datastoreItem>
-</file>
-
-<file path=customXml/itemProps2.xml><?xml version="1.0" encoding="utf-8"?>
 <ds:datastoreItem xmlns:ds="http://schemas.openxmlformats.org/officeDocument/2006/customXml" ds:itemID="{11111111-1234-1234-1234-123412341234}">
   <ds:schemaRefs>
     <ds:schemaRef ds:uri="http://customooxmlschemas.google.com/"/>
     <ds:schemaRef ds:uri="http://schemas.openxmlformats.org/officeDocument/2006/relationships"/>
   </ds:schemaRefs>
 </ds:datastoreItem>
+</file>
+
+<file path=customXml/itemProps2.xml><?xml version="1.0" encoding="utf-8"?>
+<ds:datastoreItem xmlns:ds="http://schemas.openxmlformats.org/officeDocument/2006/customXml" ds:itemID="{C86A8920-91A9-48CA-99C5-59F458458E55}">
+  <ds:schemaRefs>
+    <ds:schemaRef ds:uri="http://schemas.openxmlformats.org/officeDocument/2006/bibliography"/>
+  </ds:schemaRefs>
+</ds:datastoreItem>
 </file>
</xml_diff>